<commit_message>
Updated Security document + network diagram
</commit_message>
<xml_diff>
--- a/Project2a.docx
+++ b/Project2a.docx
@@ -230,13 +230,8 @@
       <w:pPr>
         <w:ind w:left="6480" w:firstLine="720"/>
       </w:pPr>
-      <w:proofErr w:type="spellStart"/>
-      <w:r>
-        <w:t>Shahed</w:t>
-      </w:r>
-      <w:proofErr w:type="spellEnd"/>
-      <w:r>
-        <w:t xml:space="preserve"> Shuman</w:t>
+      <w:r>
+        <w:t>Shahed Shuman</w:t>
       </w:r>
     </w:p>
     <w:p>
@@ -959,163 +954,100 @@
           <w:rFonts w:eastAsia="Times New Roman" w:cs="Arial"/>
           <w:color w:val="000000"/>
         </w:rPr>
-        <w:t xml:space="preserve">VA’s Electronic Health Record (EHR), called </w:t>
-      </w:r>
-      <w:proofErr w:type="spellStart"/>
+        <w:t xml:space="preserve">VA’s Electronic Health Record (EHR), called VistA (Veterans Health Information Systems and Technology Architecture), </w:t>
+      </w:r>
+      <w:proofErr w:type="gramStart"/>
       <w:r>
         <w:rPr>
           <w:rFonts w:eastAsia="Times New Roman" w:cs="Arial"/>
           <w:color w:val="000000"/>
         </w:rPr>
-        <w:t>VistA</w:t>
-      </w:r>
-      <w:proofErr w:type="spellEnd"/>
+        <w:t>is</w:t>
+      </w:r>
+      <w:proofErr w:type="gramEnd"/>
       <w:r>
         <w:rPr>
           <w:rFonts w:eastAsia="Times New Roman" w:cs="Arial"/>
           <w:color w:val="000000"/>
         </w:rPr>
-        <w:t xml:space="preserve"> (Veterans Health Information Systems and Technology Architecture), </w:t>
-      </w:r>
-      <w:proofErr w:type="gramStart"/>
+        <w:t xml:space="preserve"> the heart, soul, and integral electronic information service essential to the quality of care the VA delivers. How can we leverage VistA integrated capabilities? How do we empower Veterans? Let us start with the “VENI App Check-in System.” The VENI App Check-in System is a cloud based system that allows veterans to seamlessly check in to all clinics from his or her smartphone. </w:t>
+      </w:r>
+    </w:p>
+    <w:p>
+      <w:pPr>
+        <w:spacing w:after="0" w:line="240" w:lineRule="auto"/>
+        <w:rPr>
+          <w:rFonts w:eastAsia="Times New Roman" w:cs="Times New Roman"/>
+        </w:rPr>
+      </w:pPr>
+    </w:p>
+    <w:p>
+      <w:pPr>
+        <w:spacing w:line="240" w:lineRule="auto"/>
+        <w:rPr>
+          <w:rFonts w:eastAsia="Times New Roman" w:cs="Times New Roman"/>
+        </w:rPr>
+      </w:pPr>
+      <w:r>
+        <w:t xml:space="preserve">With the country winding down from more than 10 years of war, the veteran population has become much younger and much more technically adept.  Not every veteran will want to use a smartphone application to interact with VA medical facilities, but with a clientele that numbers in the millions, the number of potential users is very large.  </w:t>
+      </w:r>
+      <w:r>
+        <w:rPr>
+          <w:rFonts w:eastAsia="Times New Roman" w:cs="Times New Roman"/>
+        </w:rPr>
+        <w:t xml:space="preserve">The current check-in process at the VA requires veterans to wait in line to check-in with either an administrator or a kiosk.  </w:t>
+      </w:r>
+      <w:r>
+        <w:t xml:space="preserve">Throughout the VA medical system, veterans and their families can spend hours waiting in line to check-in for their appointments.  Once checked-in at the reception, they have another wait after arriving at the appropriate doctor’s office or clinic.  Mistakes as a result of incorrectly transcribed appointment information only compound the problem.  </w:t>
+      </w:r>
+      <w:r>
+        <w:rPr>
+          <w:rFonts w:eastAsia="Times New Roman" w:cs="Times New Roman"/>
+        </w:rPr>
+        <w:t xml:space="preserve">The </w:t>
+      </w:r>
+      <w:r>
+        <w:rPr>
+          <w:rFonts w:eastAsia="Times New Roman" w:cs="Times New Roman"/>
+          <w:i/>
+        </w:rPr>
+        <w:t>Veni</w:t>
+      </w:r>
+      <w:r>
+        <w:rPr>
+          <w:rFonts w:eastAsia="Times New Roman" w:cs="Times New Roman"/>
+        </w:rPr>
+        <w:t xml:space="preserve"> system will allow veterans to check-in upon arrival without this ridiculous wait-time, plus have the capability to download appointment times and related information and give directions to the appointment facility and office location.</w:t>
+      </w:r>
+    </w:p>
+    <w:p>
+      <w:pPr>
+        <w:spacing w:line="240" w:lineRule="auto"/>
+      </w:pPr>
+      <w:r>
+        <w:rPr>
+          <w:rFonts w:eastAsia="Times New Roman" w:cs="Times New Roman"/>
+        </w:rPr>
+        <w:t xml:space="preserve">The system will include three components: a user interface in the form of a smartphone app, a cloud server interface to handle communication between the phone and the VA VistA database, and a cloud virtual machine to simulate the VistA database (for initial prototype usage).  </w:t>
+      </w:r>
+      <w:r>
+        <w:t>For the VA, the system offers a simple lightweight solution that will free administrative staff from the check-in process.  With a simplified, veteran-focused, check-in experience, the reception area can be rededicated to offer services other than simple registration.</w:t>
+      </w:r>
+    </w:p>
+    <w:p>
+      <w:pPr>
+        <w:spacing w:line="240" w:lineRule="auto"/>
+        <w:rPr>
+          <w:rFonts w:eastAsia="Times New Roman" w:cs="Times New Roman"/>
+        </w:rPr>
+      </w:pPr>
       <w:r>
         <w:rPr>
           <w:rFonts w:eastAsia="Times New Roman" w:cs="Arial"/>
           <w:color w:val="000000"/>
         </w:rPr>
-        <w:t>is</w:t>
-      </w:r>
-      <w:proofErr w:type="gramEnd"/>
-      <w:r>
-        <w:rPr>
-          <w:rFonts w:eastAsia="Times New Roman" w:cs="Arial"/>
-          <w:color w:val="000000"/>
-        </w:rPr>
-        <w:t xml:space="preserve"> the heart, soul, and integral electronic information service essential to the quality of care the VA delivers. How can we leverage </w:t>
-      </w:r>
-      <w:proofErr w:type="spellStart"/>
-      <w:r>
-        <w:rPr>
-          <w:rFonts w:eastAsia="Times New Roman" w:cs="Arial"/>
-          <w:color w:val="000000"/>
-        </w:rPr>
-        <w:t>VistA</w:t>
-      </w:r>
-      <w:proofErr w:type="spellEnd"/>
-      <w:r>
-        <w:rPr>
-          <w:rFonts w:eastAsia="Times New Roman" w:cs="Arial"/>
-          <w:color w:val="000000"/>
-        </w:rPr>
-        <w:t xml:space="preserve"> integrated capabilities? How do we empower Veterans? Let us start with the “VENI App Check-in System.” The VENI App Check-in System is a cloud based system that allows veterans to seamlessly check in to all clinics from his or her smartphone. </w:t>
-      </w:r>
-    </w:p>
-    <w:p>
-      <w:pPr>
-        <w:spacing w:after="0" w:line="240" w:lineRule="auto"/>
-        <w:rPr>
-          <w:rFonts w:eastAsia="Times New Roman" w:cs="Times New Roman"/>
-        </w:rPr>
-      </w:pPr>
-    </w:p>
-    <w:p>
-      <w:pPr>
-        <w:spacing w:line="240" w:lineRule="auto"/>
-        <w:rPr>
-          <w:rFonts w:eastAsia="Times New Roman" w:cs="Times New Roman"/>
-        </w:rPr>
-      </w:pPr>
-      <w:r>
-        <w:t xml:space="preserve">With the country winding down from more than 10 years of war, the veteran population has become much younger and much more technically adept.  Not every veteran will want to use a smartphone application to interact with VA medical facilities, but with a clientele that numbers in the millions, the number of potential users is very large.  </w:t>
-      </w:r>
-      <w:r>
-        <w:rPr>
-          <w:rFonts w:eastAsia="Times New Roman" w:cs="Times New Roman"/>
-        </w:rPr>
-        <w:t xml:space="preserve">The current check-in process at the VA requires veterans to wait in line to check-in with either an administrator or a kiosk.  </w:t>
-      </w:r>
-      <w:r>
-        <w:t xml:space="preserve">Throughout the VA medical system, veterans and their families can spend hours waiting in line to check-in for their appointments.  Once checked-in at the reception, they have another wait after arriving at the appropriate doctor’s office or clinic.  Mistakes as a result of incorrectly transcribed appointment information only compound the problem.  </w:t>
-      </w:r>
-      <w:r>
-        <w:rPr>
-          <w:rFonts w:eastAsia="Times New Roman" w:cs="Times New Roman"/>
-        </w:rPr>
-        <w:t xml:space="preserve">The </w:t>
-      </w:r>
-      <w:proofErr w:type="spellStart"/>
-      <w:r>
-        <w:rPr>
-          <w:rFonts w:eastAsia="Times New Roman" w:cs="Times New Roman"/>
-          <w:i/>
-        </w:rPr>
-        <w:t>Veni</w:t>
-      </w:r>
-      <w:proofErr w:type="spellEnd"/>
-      <w:r>
-        <w:rPr>
-          <w:rFonts w:eastAsia="Times New Roman" w:cs="Times New Roman"/>
-        </w:rPr>
-        <w:t xml:space="preserve"> system will allow veterans to check-in upon arrival without this ridiculous wait-time, plus have the capability to download appointment times and related information and give directions to the appointment facility and office location.</w:t>
-      </w:r>
-    </w:p>
-    <w:p>
-      <w:pPr>
-        <w:spacing w:line="240" w:lineRule="auto"/>
-      </w:pPr>
-      <w:r>
-        <w:rPr>
-          <w:rFonts w:eastAsia="Times New Roman" w:cs="Times New Roman"/>
-        </w:rPr>
-        <w:t xml:space="preserve">The system will include three components: a user interface in the form of a smartphone app, a cloud server interface to handle communication between the phone and the VA </w:t>
-      </w:r>
-      <w:proofErr w:type="spellStart"/>
-      <w:r>
-        <w:rPr>
-          <w:rFonts w:eastAsia="Times New Roman" w:cs="Times New Roman"/>
-        </w:rPr>
-        <w:t>VistA</w:t>
-      </w:r>
-      <w:proofErr w:type="spellEnd"/>
-      <w:r>
-        <w:rPr>
-          <w:rFonts w:eastAsia="Times New Roman" w:cs="Times New Roman"/>
-        </w:rPr>
-        <w:t xml:space="preserve"> database, and a cloud virtual machine to simulate the </w:t>
-      </w:r>
-      <w:proofErr w:type="spellStart"/>
-      <w:r>
-        <w:rPr>
-          <w:rFonts w:eastAsia="Times New Roman" w:cs="Times New Roman"/>
-        </w:rPr>
-        <w:t>VistA</w:t>
-      </w:r>
-      <w:proofErr w:type="spellEnd"/>
-      <w:r>
-        <w:rPr>
-          <w:rFonts w:eastAsia="Times New Roman" w:cs="Times New Roman"/>
-        </w:rPr>
-        <w:t xml:space="preserve"> database (for initial prototype usage).  </w:t>
-      </w:r>
-      <w:r>
-        <w:t>For the VA, the system offers a simple lightweight solution that will free administrative staff from the check-in process.  With a simplified, veteran-focused, check-in experience, the reception area can be rededicated to offer services other than simple registration.</w:t>
-      </w:r>
-    </w:p>
-    <w:p>
-      <w:pPr>
-        <w:spacing w:line="240" w:lineRule="auto"/>
-        <w:rPr>
-          <w:rFonts w:eastAsia="Times New Roman" w:cs="Times New Roman"/>
-        </w:rPr>
-      </w:pPr>
-      <w:r>
-        <w:rPr>
-          <w:rFonts w:eastAsia="Times New Roman" w:cs="Arial"/>
-          <w:color w:val="000000"/>
-        </w:rPr>
         <w:t xml:space="preserve">The system has been constructed with a mindset to reduce cost, minimize support and implementation. Open source tools and technologies were leveraged to reduce the cost and expenditure, so the VA can spend monies on our returning home veterans. From one veteran to the next, </w:t>
       </w:r>
-      <w:proofErr w:type="spellStart"/>
       <w:r>
         <w:rPr>
           <w:rFonts w:eastAsia="Times New Roman" w:cs="Arial"/>
@@ -1124,7 +1056,6 @@
         </w:rPr>
         <w:t>Veni</w:t>
       </w:r>
-      <w:proofErr w:type="spellEnd"/>
       <w:r>
         <w:rPr>
           <w:rFonts w:eastAsia="Times New Roman" w:cs="Arial"/>
@@ -1202,55 +1133,27 @@
         <w:rPr>
           <w:rFonts w:eastAsia="Times New Roman" w:cs="Times New Roman"/>
         </w:rPr>
-        <w:t xml:space="preserve">) to handle communication between the phone and the VA </w:t>
+        <w:t xml:space="preserve">) to handle communication between the phone and the VA VistA database.  </w:t>
+      </w:r>
+      <w:r>
+        <w:rPr>
+          <w:rFonts w:eastAsia="Times New Roman" w:cs="Times New Roman"/>
+        </w:rPr>
+        <w:t xml:space="preserve">The security policy for the VA </w:t>
       </w:r>
       <w:proofErr w:type="spellStart"/>
       <w:r>
         <w:rPr>
           <w:rFonts w:eastAsia="Times New Roman" w:cs="Times New Roman"/>
         </w:rPr>
-        <w:t>VistA</w:t>
+        <w:t>VistaA</w:t>
       </w:r>
       <w:proofErr w:type="spellEnd"/>
       <w:r>
         <w:rPr>
           <w:rFonts w:eastAsia="Times New Roman" w:cs="Times New Roman"/>
         </w:rPr>
-        <w:t xml:space="preserve"> database.  </w:t>
-      </w:r>
-      <w:r>
-        <w:rPr>
-          <w:rFonts w:eastAsia="Times New Roman" w:cs="Times New Roman"/>
-        </w:rPr>
-        <w:t xml:space="preserve">The security policy for the VA </w:t>
-      </w:r>
-      <w:proofErr w:type="spellStart"/>
-      <w:r>
-        <w:rPr>
-          <w:rFonts w:eastAsia="Times New Roman" w:cs="Times New Roman"/>
-        </w:rPr>
-        <w:t>VistaA</w:t>
-      </w:r>
-      <w:proofErr w:type="spellEnd"/>
-      <w:r>
-        <w:rPr>
-          <w:rFonts w:eastAsia="Times New Roman" w:cs="Times New Roman"/>
-        </w:rPr>
-        <w:t xml:space="preserve"> database application may be found in the VA Handbook 6500 Risk Management for VA Information Systems, Appendix F VA System Security Controls.  The security policy for the </w:t>
-      </w:r>
-      <w:proofErr w:type="spellStart"/>
-      <w:r>
-        <w:rPr>
-          <w:rFonts w:eastAsia="Times New Roman" w:cs="Times New Roman"/>
-        </w:rPr>
-        <w:t>Veni</w:t>
-      </w:r>
-      <w:proofErr w:type="spellEnd"/>
-      <w:r>
-        <w:rPr>
-          <w:rFonts w:eastAsia="Times New Roman" w:cs="Times New Roman"/>
-        </w:rPr>
-        <w:t xml:space="preserve"> application draws from many topics covered in the Information Security class.</w:t>
+        <w:t xml:space="preserve"> database application may be found in the VA Handbook 6500 Risk Management for VA Information Systems, Appendix F VA System Security Controls.  The security policy for the Veni application draws from many topics covered in the Information Security class.</w:t>
       </w:r>
     </w:p>
     <w:p/>
@@ -1396,31 +1299,313 @@
       <w:r>
         <w:t xml:space="preserve">Availability – user data is exchanged with </w:t>
       </w:r>
+      <w:r>
+        <w:t>VistA</w:t>
+      </w:r>
+      <w:r>
+        <w:t xml:space="preserve"> when </w:t>
+      </w:r>
+      <w:r>
+        <w:t xml:space="preserve">the </w:t>
+      </w:r>
+      <w:r>
+        <w:t>user checks in.</w:t>
+      </w:r>
+    </w:p>
+    <w:p>
+      <w:pPr>
+        <w:pStyle w:val="Heading2"/>
+      </w:pPr>
+      <w:r>
+        <w:t>Network Architecture</w:t>
+      </w:r>
+    </w:p>
+    <w:p>
+      <w:r>
+        <w:t>The diagram below shows the rough network topology of the Veni system and its interconnections.  The VistA server and its accompanying database are currently resident in the Amazon Web Service (AWS) cloud during the development and early test phases of the project.  However, when this system goes into production, the VistA system(s) will be housed within a Veterans Administration datacenter.</w:t>
+      </w:r>
+    </w:p>
+    <w:p>
+      <w:pPr>
+        <w:jc w:val="center"/>
+      </w:pPr>
+      <w:r>
+        <w:drawing>
+          <wp:inline distT="0" distB="0" distL="0" distR="0">
+            <wp:extent cx="4145915" cy="3748405"/>
+            <wp:effectExtent l="0" t="0" r="0" b="0"/>
+            <wp:docPr id="2" name="Picture 2"/>
+            <wp:cNvGraphicFramePr>
+              <a:graphicFrameLocks xmlns:a="http://schemas.openxmlformats.org/drawingml/2006/main" noChangeAspect="1"/>
+            </wp:cNvGraphicFramePr>
+            <a:graphic xmlns:a="http://schemas.openxmlformats.org/drawingml/2006/main">
+              <a:graphicData uri="http://schemas.openxmlformats.org/drawingml/2006/picture">
+                <pic:pic xmlns:pic="http://schemas.openxmlformats.org/drawingml/2006/picture">
+                  <pic:nvPicPr>
+                    <pic:cNvPr id="0" name="Picture 1"/>
+                    <pic:cNvPicPr>
+                      <a:picLocks noChangeAspect="1" noChangeArrowheads="1"/>
+                    </pic:cNvPicPr>
+                  </pic:nvPicPr>
+                  <pic:blipFill>
+                    <a:blip r:embed="rId8">
+                      <a:extLst>
+                        <a:ext uri="{28A0092B-C50C-407E-A947-70E740481C1C}">
+                          <a14:useLocalDpi xmlns:a14="http://schemas.microsoft.com/office/drawing/2010/main" val="0"/>
+                        </a:ext>
+                      </a:extLst>
+                    </a:blip>
+                    <a:srcRect/>
+                    <a:stretch>
+                      <a:fillRect/>
+                    </a:stretch>
+                  </pic:blipFill>
+                  <pic:spPr bwMode="auto">
+                    <a:xfrm>
+                      <a:off x="0" y="0"/>
+                      <a:ext cx="4145915" cy="3748405"/>
+                    </a:xfrm>
+                    <a:prstGeom prst="rect">
+                      <a:avLst/>
+                    </a:prstGeom>
+                    <a:noFill/>
+                    <a:ln>
+                      <a:noFill/>
+                    </a:ln>
+                  </pic:spPr>
+                </pic:pic>
+              </a:graphicData>
+            </a:graphic>
+          </wp:inline>
+        </w:drawing>
+      </w:r>
+    </w:p>
+    <w:p>
+      <w:bookmarkStart w:id="3" w:name="_Toc415415069"/>
+      <w:r>
+        <w:t>The VistA system runs on Linux.  Currently both the Veni Application Server and its accompanying database server run Windows Server – mostly for development expediency.</w:t>
+      </w:r>
+    </w:p>
+    <w:p>
+      <w:r>
+        <w:lastRenderedPageBreak/>
+        <w:t>The primary data-path runs from the Veteran’s Smartphone to the middle-tier Veni Application Server to the VistA Server.  The Veni database holds only enough data to make the system functional.  The bulk of the business data resides in the VistA system.</w:t>
+      </w:r>
+    </w:p>
+    <w:p>
+      <w:pPr>
+        <w:pStyle w:val="Heading3"/>
+      </w:pPr>
+      <w:r>
+        <w:t>The Smartphone to Veni Link</w:t>
+      </w:r>
+    </w:p>
+    <w:p>
+      <w:r>
+        <w:t>The Smartphone app is being built in an OS-independent development environment.  During development, it communicates with the Veni system using HTTP.  However, once it goes into production, HTTPS/TLS will be used.  At the application level, the communication uses JSON and a simple stateless REST-</w:t>
+      </w:r>
+      <w:r>
+        <w:t>based</w:t>
+      </w:r>
+      <w:r>
+        <w:t xml:space="preserve"> protocol.</w:t>
+      </w:r>
+    </w:p>
+    <w:p>
+      <w:r>
+        <w:t>Veterans – the primary Veni system users – authenticate</w:t>
+      </w:r>
+      <w:r>
+        <w:t xml:space="preserve"> to the system</w:t>
+      </w:r>
+      <w:r>
+        <w:t xml:space="preserve"> using a simple username/password combination.  The middle-tier API is flexible enough to substitute other credentials (perhaps provided by the phone OS) </w:t>
+      </w:r>
+      <w:r>
+        <w:t>if available</w:t>
+      </w:r>
+      <w:r>
+        <w:t xml:space="preserve">.  Initially, the only server authentication in the system will be that provided by TLS.  </w:t>
+      </w:r>
+      <w:r>
+        <w:t xml:space="preserve">However, we may decide to provide the veteran with visible authentication of the server using a system similar to Bank of America’s </w:t>
+      </w:r>
       <w:proofErr w:type="spellStart"/>
       <w:r>
-        <w:t>VistA</w:t>
+        <w:t>SiteKey</w:t>
       </w:r>
       <w:proofErr w:type="spellEnd"/>
       <w:r>
-        <w:t xml:space="preserve"> when </w:t>
-      </w:r>
-      <w:r>
-        <w:t xml:space="preserve">the </w:t>
-      </w:r>
-      <w:r>
-        <w:t>user checks in.</w:t>
+        <w:t>® picture-based system.</w:t>
+      </w:r>
+    </w:p>
+    <w:p>
+      <w:r>
+        <w:t xml:space="preserve">The system currently doesn’t authenticate user devices.  </w:t>
+      </w:r>
+      <w:r>
+        <w:t>However, our long term plans included leaving an encrypted and hashed token in persistent storage on the phone.  If the veteran connects to Veni using a new device (one that doesn’t have this token), the user will be asked to answer his/her “password reset questions” to prove that the device truly belongs to him/her.</w:t>
+      </w:r>
+    </w:p>
+    <w:p>
+      <w:pPr>
+        <w:pStyle w:val="Heading3"/>
+      </w:pPr>
+      <w:r>
+        <w:t>Security in the AWS Cloud</w:t>
+      </w:r>
+    </w:p>
+    <w:p>
+      <w:r>
+        <w:t>The Amazon Web Service cloud provides server security using “Virtual Private Clouds” described using “Security Groups”.  Security Groups are conceptually similar to firewalled subnets, but are more flexible and less resource intensive.  Servers within a security group are protected by a list of Port Number – Protocol – IP Address (or address range) tuples.  Other systems can only interact with servers in the security group if their interaction matches one of these tuples.</w:t>
+      </w:r>
+    </w:p>
+    <w:p>
+      <w:r>
+        <w:t>The current system includes three security groups:</w:t>
       </w:r>
     </w:p>
     <w:p>
       <w:pPr>
         <w:pStyle w:val="ListParagraph"/>
-      </w:pPr>
+        <w:numPr>
+          <w:ilvl w:val="0"/>
+          <w:numId w:val="13"/>
+        </w:numPr>
+      </w:pPr>
+      <w:r>
+        <w:t>The Veni Application Server Security Group:</w:t>
+      </w:r>
+      <w:r>
+        <w:br/>
+        <w:t>Servers in this group (currently a single server) can only be accessed by:</w:t>
+      </w:r>
+    </w:p>
+    <w:p>
+      <w:pPr>
+        <w:pStyle w:val="ListParagraph"/>
+        <w:numPr>
+          <w:ilvl w:val="1"/>
+          <w:numId w:val="13"/>
+        </w:numPr>
+      </w:pPr>
+      <w:r>
+        <w:t>Any system using HTTP on port 80 (this will be HTTPS/TLS on port 443 in production)</w:t>
+      </w:r>
+    </w:p>
+    <w:p>
+      <w:pPr>
+        <w:pStyle w:val="ListParagraph"/>
+        <w:numPr>
+          <w:ilvl w:val="1"/>
+          <w:numId w:val="13"/>
+        </w:numPr>
+      </w:pPr>
+      <w:r>
+        <w:t xml:space="preserve">A short list of IP addresses using the Windows Remote Desktop Protocol (RDP) on port 3389.  This allows </w:t>
+      </w:r>
+      <w:r>
+        <w:t>the administration of the system</w:t>
+      </w:r>
+    </w:p>
+    <w:p>
+      <w:pPr>
+        <w:pStyle w:val="ListParagraph"/>
+        <w:ind w:left="1440"/>
+      </w:pPr>
+    </w:p>
+    <w:p>
+      <w:pPr>
+        <w:pStyle w:val="ListParagraph"/>
+        <w:numPr>
+          <w:ilvl w:val="0"/>
+          <w:numId w:val="13"/>
+        </w:numPr>
+      </w:pPr>
+      <w:r>
+        <w:t>The Veni Database Server Security Group</w:t>
+      </w:r>
+      <w:proofErr w:type="gramStart"/>
+      <w:r>
+        <w:t>:</w:t>
+      </w:r>
+      <w:proofErr w:type="gramEnd"/>
+      <w:r>
+        <w:br/>
+        <w:t>Servers in this group (currently a single server) can only be accessed using SQL Server’s TDS protocol on the standard SQL Server port (1433).  There are two entries in the Security Group access list:</w:t>
+      </w:r>
+    </w:p>
+    <w:p>
+      <w:pPr>
+        <w:pStyle w:val="ListParagraph"/>
+        <w:numPr>
+          <w:ilvl w:val="1"/>
+          <w:numId w:val="13"/>
+        </w:numPr>
+      </w:pPr>
+      <w:r>
+        <w:t>Members of the Veni Application Server Security Group</w:t>
+      </w:r>
+    </w:p>
+    <w:p>
+      <w:pPr>
+        <w:pStyle w:val="ListParagraph"/>
+        <w:numPr>
+          <w:ilvl w:val="1"/>
+          <w:numId w:val="13"/>
+        </w:numPr>
+      </w:pPr>
+      <w:r>
+        <w:t>A short list of IP address – this allows administrative access to the database server</w:t>
+      </w:r>
+    </w:p>
+    <w:p>
+      <w:pPr>
+        <w:pStyle w:val="ListParagraph"/>
+        <w:ind w:left="1440"/>
+      </w:pPr>
+    </w:p>
+    <w:p>
+      <w:pPr>
+        <w:pStyle w:val="ListParagraph"/>
+        <w:numPr>
+          <w:ilvl w:val="0"/>
+          <w:numId w:val="13"/>
+        </w:numPr>
+      </w:pPr>
+      <w:r>
+        <w:lastRenderedPageBreak/>
+        <w:t>The VistA System Security Group</w:t>
+      </w:r>
+      <w:r>
+        <w:br/>
+        <w:t>The VistA System Security Group only allows TLS access over port 443.  It does not restrict this by IP address</w:t>
+      </w:r>
+    </w:p>
+    <w:p>
+      <w:pPr>
+        <w:pStyle w:val="Heading3"/>
+      </w:pPr>
+      <w:r>
+        <w:t>Additional VistA Security</w:t>
+      </w:r>
+    </w:p>
+    <w:p>
+      <w:r>
+        <w:t>The VistA system isn’t designed to be protected by the AWS Security Group mechanisms.  It protects itself beyond using simple SSL/TLS.  In general, only authorize principals can access VistA.  This protection is based on SSH-like key-pairs that are integrated into the authentication protocol.</w:t>
+      </w:r>
+    </w:p>
+    <w:p>
+      <w:r>
+        <w:t>When a user or system authenticates to VistA, a multi-round-trip handshake results in the exchange of a session key using the provide public/private key-pair.  Once the session key is established, all communication is encrypted using that symmetric key (before being transferred using TLS).</w:t>
+      </w:r>
+      <w:bookmarkStart w:id="4" w:name="_GoBack"/>
+      <w:bookmarkEnd w:id="4"/>
     </w:p>
     <w:p>
       <w:pPr>
         <w:pStyle w:val="Heading2"/>
       </w:pPr>
-      <w:bookmarkStart w:id="3" w:name="_Toc415415069"/>
       <w:r>
         <w:t>Security Mechanisms</w:t>
       </w:r>
@@ -1492,14 +1677,12 @@
       <w:r>
         <w:t>(</w:t>
       </w:r>
-      <w:proofErr w:type="spellStart"/>
       <w:r>
         <w:rPr>
           <w:i/>
         </w:rPr>
         <w:t>Veni</w:t>
       </w:r>
-      <w:proofErr w:type="spellEnd"/>
       <w:r>
         <w:t xml:space="preserve"> middle-tier) </w:t>
       </w:r>
@@ -1509,14 +1692,12 @@
       <w:r>
         <w:t>(</w:t>
       </w:r>
-      <w:proofErr w:type="spellStart"/>
       <w:r>
         <w:rPr>
           <w:i/>
         </w:rPr>
         <w:t>Veni</w:t>
       </w:r>
-      <w:proofErr w:type="spellEnd"/>
       <w:r>
         <w:t xml:space="preserve"> smartphone app), </w:t>
       </w:r>
@@ -1756,14 +1937,12 @@
       <w:r>
         <w:t xml:space="preserve">Currently, the </w:t>
       </w:r>
-      <w:proofErr w:type="spellStart"/>
       <w:r>
         <w:rPr>
           <w:i/>
         </w:rPr>
         <w:t>Veni</w:t>
       </w:r>
-      <w:proofErr w:type="spellEnd"/>
       <w:r>
         <w:t xml:space="preserve"> system displays</w:t>
       </w:r>
@@ -1800,14 +1979,12 @@
       <w:r>
         <w:t xml:space="preserve"> </w:t>
       </w:r>
-      <w:proofErr w:type="spellStart"/>
       <w:r>
         <w:rPr>
           <w:i/>
         </w:rPr>
         <w:t>Veni</w:t>
       </w:r>
-      <w:proofErr w:type="spellEnd"/>
       <w:r>
         <w:t xml:space="preserve"> </w:t>
       </w:r>
@@ -2043,13 +2220,8 @@
       <w:r>
         <w:t xml:space="preserve"> </w:t>
       </w:r>
-      <w:proofErr w:type="spellStart"/>
-      <w:r>
-        <w:t>Veni</w:t>
-      </w:r>
-      <w:proofErr w:type="spellEnd"/>
-      <w:r>
-        <w:t xml:space="preserve"> </w:t>
+      <w:r>
+        <w:t xml:space="preserve">Veni </w:t>
       </w:r>
       <w:r>
         <w:t>“Check</w:t>
@@ -2129,11 +2301,11 @@
       <w:pPr>
         <w:pStyle w:val="Heading2"/>
       </w:pPr>
-      <w:bookmarkStart w:id="4" w:name="_Toc415415070"/>
+      <w:bookmarkStart w:id="5" w:name="_Toc415415070"/>
       <w:r>
         <w:t>Access Control</w:t>
       </w:r>
-      <w:bookmarkEnd w:id="4"/>
+      <w:bookmarkEnd w:id="5"/>
     </w:p>
     <w:p>
       <w:pPr>
@@ -2167,7 +2339,7 @@
                     <pic:cNvPicPr/>
                   </pic:nvPicPr>
                   <pic:blipFill rotWithShape="1">
-                    <a:blip r:embed="rId8"/>
+                    <a:blip r:embed="rId9"/>
                     <a:srcRect l="16185" t="59578" r="19071" b="24173"/>
                     <a:stretch/>
                   </pic:blipFill>
@@ -2262,14 +2434,12 @@
       <w:r>
         <w:t xml:space="preserve">For the </w:t>
       </w:r>
-      <w:proofErr w:type="spellStart"/>
       <w:r>
         <w:rPr>
           <w:i/>
         </w:rPr>
         <w:t>Veni</w:t>
       </w:r>
-      <w:proofErr w:type="spellEnd"/>
       <w:r>
         <w:t xml:space="preserve"> </w:t>
       </w:r>
@@ -2310,15 +2480,7 @@
         <w:t>object</w:t>
       </w:r>
       <w:r>
-        <w:t xml:space="preserve"> is the </w:t>
-      </w:r>
-      <w:proofErr w:type="spellStart"/>
-      <w:r>
-        <w:t>VistA</w:t>
-      </w:r>
-      <w:proofErr w:type="spellEnd"/>
-      <w:r>
-        <w:t xml:space="preserve"> </w:t>
+        <w:t xml:space="preserve"> is the VistA </w:t>
       </w:r>
       <w:r>
         <w:t xml:space="preserve">appointments, updates, reminders, and confirmations.   </w:t>
@@ -2351,14 +2513,14 @@
       <w:pPr>
         <w:pStyle w:val="Heading3"/>
       </w:pPr>
-      <w:bookmarkStart w:id="5" w:name="_Toc415415071"/>
+      <w:bookmarkStart w:id="6" w:name="_Toc415415071"/>
       <w:r>
         <w:t>Other Access Control</w:t>
       </w:r>
       <w:r>
         <w:t xml:space="preserve"> Methods</w:t>
       </w:r>
-      <w:bookmarkEnd w:id="5"/>
+      <w:bookmarkEnd w:id="6"/>
     </w:p>
     <w:p>
       <w:r>
@@ -2377,13 +2539,8 @@
         <w:t xml:space="preserve">which </w:t>
       </w:r>
       <w:r>
-        <w:t xml:space="preserve">is defined by </w:t>
-      </w:r>
-      <w:proofErr w:type="spellStart"/>
-      <w:r>
-        <w:t>VistA</w:t>
-      </w:r>
-      <w:proofErr w:type="spellEnd"/>
+        <w:t>is defined by VistA</w:t>
+      </w:r>
       <w:r>
         <w:t>.</w:t>
       </w:r>
@@ -2449,11 +2606,11 @@
       <w:pPr>
         <w:pStyle w:val="Heading1"/>
       </w:pPr>
-      <w:bookmarkStart w:id="6" w:name="_Toc415415072"/>
+      <w:bookmarkStart w:id="7" w:name="_Toc415415072"/>
       <w:r>
         <w:t>Security Tools</w:t>
       </w:r>
-      <w:bookmarkEnd w:id="6"/>
+      <w:bookmarkEnd w:id="7"/>
     </w:p>
     <w:p>
       <w:pPr>
@@ -2547,11 +2704,11 @@
       <w:pPr>
         <w:pStyle w:val="Heading1"/>
       </w:pPr>
-      <w:bookmarkStart w:id="7" w:name="_Toc415415073"/>
+      <w:bookmarkStart w:id="8" w:name="_Toc415415073"/>
       <w:r>
         <w:t>Test</w:t>
       </w:r>
-      <w:bookmarkEnd w:id="7"/>
+      <w:bookmarkEnd w:id="8"/>
     </w:p>
     <w:p>
       <w:r>
@@ -2767,7 +2924,7 @@
           <w:rStyle w:val="Heading1Char"/>
         </w:rPr>
       </w:pPr>
-      <w:bookmarkStart w:id="8" w:name="_Toc415415074"/>
+      <w:bookmarkStart w:id="9" w:name="_Toc415415074"/>
     </w:p>
     <w:p>
       <w:r>
@@ -2777,7 +2934,7 @@
         <w:lastRenderedPageBreak/>
         <w:t>Bibliography</w:t>
       </w:r>
-      <w:bookmarkEnd w:id="8"/>
+      <w:bookmarkEnd w:id="9"/>
       <w:r>
         <w:t xml:space="preserve"> </w:t>
       </w:r>
@@ -2810,15 +2967,26 @@
       </w:r>
     </w:p>
     <w:p>
+      <w:pPr>
+        <w:rPr>
+          <w:lang w:val="fr-CA"/>
+        </w:rPr>
+      </w:pPr>
       <w:r>
         <w:t xml:space="preserve"> </w:t>
       </w:r>
-      <w:hyperlink r:id="rId9" w:tgtFrame="_blank" w:history="1">
+      <w:hyperlink r:id="rId10" w:tgtFrame="_blank" w:history="1">
         <w:r>
+          <w:rPr>
+            <w:lang w:val="fr-CA"/>
+          </w:rPr>
           <w:t>"VA Publications." VA Publications. Web. 29 Mar. 2015.</w:t>
         </w:r>
       </w:hyperlink>
       <w:r>
+        <w:rPr>
+          <w:lang w:val="fr-CA"/>
+        </w:rPr>
         <w:t xml:space="preserve"> </w:t>
       </w:r>
     </w:p>
@@ -2853,12 +3021,9 @@
     <w:p/>
     <w:p/>
     <w:p/>
-    <w:p>
-      <w:bookmarkStart w:id="9" w:name="_GoBack"/>
-      <w:bookmarkEnd w:id="9"/>
-    </w:p>
+    <w:p/>
     <w:sectPr>
-      <w:footerReference w:type="default" r:id="rId10"/>
+      <w:footerReference w:type="default" r:id="rId11"/>
       <w:pgSz w:w="12240" w:h="15840"/>
       <w:pgMar w:top="1440" w:right="1440" w:bottom="1440" w:left="1440" w:header="720" w:footer="720" w:gutter="0"/>
       <w:cols w:space="720"/>
@@ -2927,7 +3092,7 @@
           <w:rPr>
             <w:noProof/>
           </w:rPr>
-          <w:t>7</w:t>
+          <w:t>5</w:t>
         </w:r>
         <w:r>
           <w:rPr>
@@ -4198,6 +4363,95 @@
       <w:lvlJc w:val="right"/>
       <w:pPr>
         <w:ind w:left="6531" w:hanging="180"/>
+      </w:pPr>
+    </w:lvl>
+  </w:abstractNum>
+  <w:abstractNum w:abstractNumId="12">
+    <w:nsid w:val="76E44A33"/>
+    <w:multiLevelType w:val="hybridMultilevel"/>
+    <w:tmpl w:val="6B3C7656"/>
+    <w:lvl w:ilvl="0" w:tplc="04090011">
+      <w:start w:val="1"/>
+      <w:numFmt w:val="decimal"/>
+      <w:lvlText w:val="%1)"/>
+      <w:lvlJc w:val="left"/>
+      <w:pPr>
+        <w:ind w:left="720" w:hanging="360"/>
+      </w:pPr>
+      <w:rPr>
+        <w:rFonts w:hint="default"/>
+      </w:rPr>
+    </w:lvl>
+    <w:lvl w:ilvl="1" w:tplc="04090019">
+      <w:start w:val="1"/>
+      <w:numFmt w:val="lowerLetter"/>
+      <w:lvlText w:val="%2."/>
+      <w:lvlJc w:val="left"/>
+      <w:pPr>
+        <w:ind w:left="1440" w:hanging="360"/>
+      </w:pPr>
+    </w:lvl>
+    <w:lvl w:ilvl="2" w:tplc="0409001B" w:tentative="1">
+      <w:start w:val="1"/>
+      <w:numFmt w:val="lowerRoman"/>
+      <w:lvlText w:val="%3."/>
+      <w:lvlJc w:val="right"/>
+      <w:pPr>
+        <w:ind w:left="2160" w:hanging="180"/>
+      </w:pPr>
+    </w:lvl>
+    <w:lvl w:ilvl="3" w:tplc="0409000F" w:tentative="1">
+      <w:start w:val="1"/>
+      <w:numFmt w:val="decimal"/>
+      <w:lvlText w:val="%4."/>
+      <w:lvlJc w:val="left"/>
+      <w:pPr>
+        <w:ind w:left="2880" w:hanging="360"/>
+      </w:pPr>
+    </w:lvl>
+    <w:lvl w:ilvl="4" w:tplc="04090019" w:tentative="1">
+      <w:start w:val="1"/>
+      <w:numFmt w:val="lowerLetter"/>
+      <w:lvlText w:val="%5."/>
+      <w:lvlJc w:val="left"/>
+      <w:pPr>
+        <w:ind w:left="3600" w:hanging="360"/>
+      </w:pPr>
+    </w:lvl>
+    <w:lvl w:ilvl="5" w:tplc="0409001B" w:tentative="1">
+      <w:start w:val="1"/>
+      <w:numFmt w:val="lowerRoman"/>
+      <w:lvlText w:val="%6."/>
+      <w:lvlJc w:val="right"/>
+      <w:pPr>
+        <w:ind w:left="4320" w:hanging="180"/>
+      </w:pPr>
+    </w:lvl>
+    <w:lvl w:ilvl="6" w:tplc="0409000F" w:tentative="1">
+      <w:start w:val="1"/>
+      <w:numFmt w:val="decimal"/>
+      <w:lvlText w:val="%7."/>
+      <w:lvlJc w:val="left"/>
+      <w:pPr>
+        <w:ind w:left="5040" w:hanging="360"/>
+      </w:pPr>
+    </w:lvl>
+    <w:lvl w:ilvl="7" w:tplc="04090019" w:tentative="1">
+      <w:start w:val="1"/>
+      <w:numFmt w:val="lowerLetter"/>
+      <w:lvlText w:val="%8."/>
+      <w:lvlJc w:val="left"/>
+      <w:pPr>
+        <w:ind w:left="5760" w:hanging="360"/>
+      </w:pPr>
+    </w:lvl>
+    <w:lvl w:ilvl="8" w:tplc="0409001B" w:tentative="1">
+      <w:start w:val="1"/>
+      <w:numFmt w:val="lowerRoman"/>
+      <w:lvlText w:val="%9."/>
+      <w:lvlJc w:val="right"/>
+      <w:pPr>
+        <w:ind w:left="6480" w:hanging="180"/>
       </w:pPr>
     </w:lvl>
   </w:abstractNum>
@@ -4236,6 +4490,9 @@
   </w:num>
   <w:num w:numId="12">
     <w:abstractNumId w:val="0"/>
+  </w:num>
+  <w:num w:numId="13">
+    <w:abstractNumId w:val="12"/>
   </w:num>
 </w:numbering>
 </file>
@@ -5294,7 +5551,7 @@
 </file>
 
 <file path=customXml/itemProps1.xml><?xml version="1.0" encoding="utf-8"?>
-<ds:datastoreItem xmlns:ds="http://schemas.openxmlformats.org/officeDocument/2006/customXml" ds:itemID="{E3F6E4A3-2A46-4481-BC90-6FB4FD41E387}">
+<ds:datastoreItem xmlns:ds="http://schemas.openxmlformats.org/officeDocument/2006/customXml" ds:itemID="{48AF365F-6757-4FD0-8BEA-BD85AFD3C9BA}">
   <ds:schemaRefs>
     <ds:schemaRef ds:uri="http://schemas.openxmlformats.org/officeDocument/2006/bibliography"/>
   </ds:schemaRefs>

</xml_diff>

<commit_message>
Large updates to the document
It's now 5 pages long
</commit_message>
<xml_diff>
--- a/Project2a.docx
+++ b/Project2a.docx
@@ -2,66 +2,451 @@
 <file path=word/document.xml><?xml version="1.0" encoding="utf-8"?>
 <w:document xmlns:wpc="http://schemas.microsoft.com/office/word/2010/wordprocessingCanvas" xmlns:mc="http://schemas.openxmlformats.org/markup-compatibility/2006" xmlns:o="urn:schemas-microsoft-com:office:office" xmlns:r="http://schemas.openxmlformats.org/officeDocument/2006/relationships" xmlns:m="http://schemas.openxmlformats.org/officeDocument/2006/math" xmlns:v="urn:schemas-microsoft-com:vml" xmlns:wp14="http://schemas.microsoft.com/office/word/2010/wordprocessingDrawing" xmlns:wp="http://schemas.openxmlformats.org/drawingml/2006/wordprocessingDrawing" xmlns:w10="urn:schemas-microsoft-com:office:word" xmlns:w="http://schemas.openxmlformats.org/wordprocessingml/2006/main" xmlns:w14="http://schemas.microsoft.com/office/word/2010/wordml" xmlns:w15="http://schemas.microsoft.com/office/word/2012/wordml" xmlns:wpg="http://schemas.microsoft.com/office/word/2010/wordprocessingGroup" xmlns:wpi="http://schemas.microsoft.com/office/word/2010/wordprocessingInk" xmlns:wne="http://schemas.microsoft.com/office/word/2006/wordml" xmlns:wps="http://schemas.microsoft.com/office/word/2010/wordprocessingShape" mc:Ignorable="w14 w15 wp14">
   <w:body>
-    <w:p>
-      <w:pPr>
-        <w:pStyle w:val="Title"/>
-        <w:rPr>
+    <w:p/>
+    <w:p/>
+    <w:p/>
+    <w:p>
+      <w:pPr>
+        <w:autoSpaceDE w:val="0"/>
+        <w:autoSpaceDN w:val="0"/>
+        <w:adjustRightInd w:val="0"/>
+        <w:spacing w:after="0"/>
+        <w:ind w:left="720"/>
+        <w:rPr>
+          <w:rFonts w:cs="Calibri"/>
+          <w:b/>
+          <w:sz w:val="56"/>
+          <w:szCs w:val="56"/>
+        </w:rPr>
+      </w:pPr>
+      <w:r>
+        <w:rPr>
+          <w:rFonts w:cs="Calibri"/>
+          <w:b/>
+          <w:sz w:val="56"/>
+          <w:szCs w:val="56"/>
+        </w:rPr>
+        <w:t>Security Design Project</w:t>
+      </w:r>
+    </w:p>
+    <w:p>
+      <w:pPr>
+        <w:autoSpaceDE w:val="0"/>
+        <w:autoSpaceDN w:val="0"/>
+        <w:adjustRightInd w:val="0"/>
+        <w:spacing w:after="0"/>
+        <w:ind w:left="720"/>
+        <w:rPr>
+          <w:rFonts w:cs="Calibri"/>
+          <w:sz w:val="52"/>
+          <w:szCs w:val="52"/>
+        </w:rPr>
+      </w:pPr>
+    </w:p>
+    <w:p>
+      <w:pPr>
+        <w:autoSpaceDE w:val="0"/>
+        <w:autoSpaceDN w:val="0"/>
+        <w:adjustRightInd w:val="0"/>
+        <w:spacing w:after="0"/>
+        <w:ind w:left="720"/>
+        <w:rPr>
+          <w:rFonts w:cs="Calibri"/>
+          <w:color w:val="00B0F0"/>
+          <w:sz w:val="28"/>
+          <w:szCs w:val="28"/>
+        </w:rPr>
+      </w:pPr>
+      <w:r>
+        <w:rPr>
+          <w:rFonts w:cs="Calibri"/>
+          <w:b/>
+          <w:color w:val="00B0F0"/>
+          <w:sz w:val="28"/>
+          <w:szCs w:val="28"/>
+        </w:rPr>
+        <w:t>Version</w:t>
+      </w:r>
+      <w:r>
+        <w:rPr>
+          <w:rFonts w:cs="Calibri"/>
+          <w:color w:val="00B0F0"/>
+          <w:sz w:val="28"/>
+          <w:szCs w:val="28"/>
+        </w:rPr>
+        <w:t xml:space="preserve"> 1.0</w:t>
+      </w:r>
+    </w:p>
+    <w:p>
+      <w:pPr>
+        <w:autoSpaceDE w:val="0"/>
+        <w:autoSpaceDN w:val="0"/>
+        <w:adjustRightInd w:val="0"/>
+        <w:spacing w:after="0"/>
+        <w:ind w:left="720"/>
+        <w:rPr>
+          <w:rFonts w:cs="Calibri"/>
+          <w:color w:val="00B0F0"/>
+          <w:sz w:val="28"/>
+          <w:szCs w:val="28"/>
+        </w:rPr>
+      </w:pPr>
+      <w:r>
+        <w:rPr>
+          <w:rFonts w:cs="Calibri"/>
+          <w:color w:val="00B0F0"/>
+          <w:sz w:val="28"/>
+          <w:szCs w:val="28"/>
+        </w:rPr>
+        <w:t>11</w:t>
+      </w:r>
+      <w:r>
+        <w:rPr>
+          <w:rFonts w:cs="Calibri"/>
+          <w:color w:val="00B0F0"/>
+          <w:sz w:val="28"/>
+          <w:szCs w:val="28"/>
+        </w:rPr>
+        <w:t xml:space="preserve"> April 2015</w:t>
+      </w:r>
+    </w:p>
+    <w:p/>
+    <w:p/>
+    <w:p/>
+    <w:p/>
+    <w:p>
+      <w:pPr>
+        <w:autoSpaceDE w:val="0"/>
+        <w:autoSpaceDN w:val="0"/>
+        <w:adjustRightInd w:val="0"/>
+        <w:spacing w:after="0"/>
+        <w:ind w:left="720"/>
+        <w:rPr>
+          <w:rFonts w:cs="Calibri"/>
+          <w:b/>
+          <w:i/>
+          <w:sz w:val="44"/>
+          <w:szCs w:val="44"/>
+        </w:rPr>
+      </w:pPr>
+      <w:r>
+        <w:rPr>
+          <w:rFonts w:cs="Calibri"/>
+          <w:b/>
+          <w:i/>
+          <w:sz w:val="44"/>
+          <w:szCs w:val="44"/>
+        </w:rPr>
+        <w:t xml:space="preserve">The Veni VA </w:t>
+      </w:r>
+      <w:proofErr w:type="spellStart"/>
+      <w:r>
+        <w:rPr>
+          <w:rFonts w:cs="Calibri"/>
+          <w:b/>
+          <w:i/>
+          <w:sz w:val="44"/>
+          <w:szCs w:val="44"/>
+        </w:rPr>
+        <w:t>Checkin</w:t>
+      </w:r>
+      <w:proofErr w:type="spellEnd"/>
+      <w:r>
+        <w:rPr>
+          <w:rFonts w:cs="Calibri"/>
+          <w:b/>
+          <w:i/>
+          <w:sz w:val="44"/>
+          <w:szCs w:val="44"/>
+        </w:rPr>
+        <w:t xml:space="preserve"> System</w:t>
+      </w:r>
+    </w:p>
+    <w:p>
+      <w:pPr>
+        <w:autoSpaceDE w:val="0"/>
+        <w:autoSpaceDN w:val="0"/>
+        <w:adjustRightInd w:val="0"/>
+        <w:spacing w:after="0"/>
+        <w:ind w:left="720"/>
+        <w:rPr>
+          <w:rFonts w:cs="Calibri"/>
           <w:sz w:val="40"/>
           <w:szCs w:val="40"/>
         </w:rPr>
       </w:pPr>
       <w:r>
         <w:rPr>
+          <w:rFonts w:cs="Calibri"/>
           <w:sz w:val="40"/>
           <w:szCs w:val="40"/>
         </w:rPr>
-        <w:t>Introduc</w:t>
-      </w:r>
-      <w:r>
-        <w:rPr>
-          <w:sz w:val="40"/>
-          <w:szCs w:val="40"/>
-        </w:rPr>
-        <w:t>tion Information Security</w:t>
-      </w:r>
-    </w:p>
-    <w:p>
-      <w:pPr>
-        <w:pStyle w:val="Title"/>
-        <w:rPr>
-          <w:sz w:val="40"/>
-          <w:szCs w:val="40"/>
-        </w:rPr>
-      </w:pPr>
-      <w:r>
-        <w:rPr>
-          <w:sz w:val="40"/>
-          <w:szCs w:val="40"/>
-        </w:rPr>
-        <w:t>Spring</w:t>
-      </w:r>
-      <w:r>
-        <w:rPr>
-          <w:sz w:val="40"/>
-          <w:szCs w:val="40"/>
-        </w:rPr>
-        <w:t xml:space="preserve"> 2015</w:t>
-      </w:r>
-    </w:p>
-    <w:p>
-      <w:pPr>
-        <w:pStyle w:val="Title"/>
-        <w:rPr>
-          <w:sz w:val="40"/>
-          <w:szCs w:val="40"/>
-        </w:rPr>
-      </w:pPr>
-      <w:r>
-        <w:rPr>
-          <w:sz w:val="40"/>
-          <w:szCs w:val="40"/>
-        </w:rPr>
-        <w:t>Security Design Project</w:t>
+        <w:t>Advanced Software Engineering Project</w:t>
+      </w:r>
+    </w:p>
+    <w:p>
+      <w:pPr>
+        <w:autoSpaceDE w:val="0"/>
+        <w:autoSpaceDN w:val="0"/>
+        <w:adjustRightInd w:val="0"/>
+        <w:spacing w:after="0"/>
+        <w:ind w:left="720"/>
+        <w:rPr>
+          <w:rFonts w:cs="Calibri"/>
+          <w:sz w:val="24"/>
+          <w:szCs w:val="24"/>
+        </w:rPr>
+      </w:pPr>
+      <w:r>
+        <w:rPr>
+          <w:rFonts w:cs="Calibri"/>
+          <w:sz w:val="24"/>
+          <w:szCs w:val="24"/>
+        </w:rPr>
+        <w:t>SE 63</w:t>
+      </w:r>
+      <w:r>
+        <w:rPr>
+          <w:rFonts w:cs="Calibri"/>
+          <w:sz w:val="24"/>
+          <w:szCs w:val="24"/>
+        </w:rPr>
+        <w:t>24 – Spring 2015</w:t>
+      </w:r>
+    </w:p>
+    <w:p/>
+    <w:p/>
+    <w:p>
+      <w:pPr>
+        <w:rPr>
+          <w:rFonts w:cs="Calibri"/>
+          <w:color w:val="00B0F0"/>
+          <w:sz w:val="32"/>
+          <w:szCs w:val="32"/>
+        </w:rPr>
+      </w:pPr>
+      <w:r>
+        <w:rPr>
+          <w:noProof/>
+        </w:rPr>
+        <w:drawing>
+          <wp:anchor distT="0" distB="0" distL="114300" distR="114300" simplePos="0" relativeHeight="251659264" behindDoc="1" locked="0" layoutInCell="1" allowOverlap="1" wp14:anchorId="630097CF" wp14:editId="28CCD072">
+            <wp:simplePos x="0" y="0"/>
+            <wp:positionH relativeFrom="column">
+              <wp:posOffset>3398520</wp:posOffset>
+            </wp:positionH>
+            <wp:positionV relativeFrom="paragraph">
+              <wp:posOffset>-105410</wp:posOffset>
+            </wp:positionV>
+            <wp:extent cx="2670048" cy="2770632"/>
+            <wp:effectExtent l="0" t="0" r="0" b="0"/>
+            <wp:wrapTight wrapText="bothSides">
+              <wp:wrapPolygon edited="0">
+                <wp:start x="15722" y="0"/>
+                <wp:lineTo x="11560" y="7129"/>
+                <wp:lineTo x="3391" y="7872"/>
+                <wp:lineTo x="2004" y="8169"/>
+                <wp:lineTo x="2004" y="9505"/>
+                <wp:lineTo x="308" y="11882"/>
+                <wp:lineTo x="0" y="12773"/>
+                <wp:lineTo x="0" y="13367"/>
+                <wp:lineTo x="308" y="14258"/>
+                <wp:lineTo x="4624" y="21387"/>
+                <wp:lineTo x="8940" y="21387"/>
+                <wp:lineTo x="20346" y="2376"/>
+                <wp:lineTo x="21425" y="149"/>
+                <wp:lineTo x="21425" y="0"/>
+                <wp:lineTo x="15722" y="0"/>
+              </wp:wrapPolygon>
+            </wp:wrapTight>
+            <wp:docPr id="3" name="Picture 3"/>
+            <wp:cNvGraphicFramePr>
+              <a:graphicFrameLocks xmlns:a="http://schemas.openxmlformats.org/drawingml/2006/main" noChangeAspect="1"/>
+            </wp:cNvGraphicFramePr>
+            <a:graphic xmlns:a="http://schemas.openxmlformats.org/drawingml/2006/main">
+              <a:graphicData uri="http://schemas.openxmlformats.org/drawingml/2006/picture">
+                <pic:pic xmlns:pic="http://schemas.openxmlformats.org/drawingml/2006/picture">
+                  <pic:nvPicPr>
+                    <pic:cNvPr id="0" name="Picture 1"/>
+                    <pic:cNvPicPr>
+                      <a:picLocks noChangeAspect="1" noChangeArrowheads="1"/>
+                    </pic:cNvPicPr>
+                  </pic:nvPicPr>
+                  <pic:blipFill>
+                    <a:blip r:embed="rId8">
+                      <a:extLst>
+                        <a:ext uri="{28A0092B-C50C-407E-A947-70E740481C1C}">
+                          <a14:useLocalDpi xmlns:a14="http://schemas.microsoft.com/office/drawing/2010/main" val="0"/>
+                        </a:ext>
+                      </a:extLst>
+                    </a:blip>
+                    <a:srcRect/>
+                    <a:stretch>
+                      <a:fillRect/>
+                    </a:stretch>
+                  </pic:blipFill>
+                  <pic:spPr bwMode="auto">
+                    <a:xfrm>
+                      <a:off x="0" y="0"/>
+                      <a:ext cx="2670048" cy="2770632"/>
+                    </a:xfrm>
+                    <a:prstGeom prst="rect">
+                      <a:avLst/>
+                    </a:prstGeom>
+                    <a:noFill/>
+                    <a:ln>
+                      <a:noFill/>
+                    </a:ln>
+                  </pic:spPr>
+                </pic:pic>
+              </a:graphicData>
+            </a:graphic>
+            <wp14:sizeRelH relativeFrom="page">
+              <wp14:pctWidth>0</wp14:pctWidth>
+            </wp14:sizeRelH>
+            <wp14:sizeRelV relativeFrom="page">
+              <wp14:pctHeight>0</wp14:pctHeight>
+            </wp14:sizeRelV>
+          </wp:anchor>
+        </w:drawing>
+      </w:r>
+    </w:p>
+    <w:p>
+      <w:pPr>
+        <w:spacing w:after="0"/>
+        <w:ind w:left="720"/>
+        <w:rPr>
+          <w:rFonts w:cs="Calibri"/>
+          <w:i/>
+          <w:color w:val="00B0F0"/>
+          <w:sz w:val="32"/>
+          <w:szCs w:val="32"/>
+        </w:rPr>
+      </w:pPr>
+      <w:r>
+        <w:rPr>
+          <w:rFonts w:cs="Calibri"/>
+          <w:i/>
+          <w:color w:val="00B0F0"/>
+          <w:sz w:val="32"/>
+          <w:szCs w:val="32"/>
+        </w:rPr>
+        <w:t>Anant Kambli</w:t>
+      </w:r>
+    </w:p>
+    <w:p>
+      <w:pPr>
+        <w:spacing w:after="0"/>
+        <w:ind w:left="720"/>
+        <w:rPr>
+          <w:rFonts w:cs="Calibri"/>
+          <w:i/>
+          <w:color w:val="00B0F0"/>
+          <w:sz w:val="32"/>
+          <w:szCs w:val="32"/>
+        </w:rPr>
+      </w:pPr>
+      <w:r>
+        <w:rPr>
+          <w:rFonts w:cs="Calibri"/>
+          <w:i/>
+          <w:color w:val="00B0F0"/>
+          <w:sz w:val="32"/>
+          <w:szCs w:val="32"/>
+        </w:rPr>
+        <w:t>Brian MacKay</w:t>
+      </w:r>
+    </w:p>
+    <w:p>
+      <w:pPr>
+        <w:spacing w:after="0"/>
+        <w:ind w:left="720"/>
+        <w:rPr>
+          <w:rFonts w:cs="Calibri"/>
+          <w:i/>
+          <w:color w:val="00B0F0"/>
+          <w:sz w:val="32"/>
+          <w:szCs w:val="32"/>
+        </w:rPr>
+      </w:pPr>
+      <w:r>
+        <w:rPr>
+          <w:rFonts w:cs="Calibri"/>
+          <w:i/>
+          <w:color w:val="00B0F0"/>
+          <w:sz w:val="32"/>
+          <w:szCs w:val="32"/>
+        </w:rPr>
+        <w:t>Michelle Mulkey</w:t>
+      </w:r>
+    </w:p>
+    <w:p>
+      <w:pPr>
+        <w:spacing w:after="0"/>
+        <w:ind w:left="720"/>
+        <w:rPr>
+          <w:rFonts w:cs="Calibri"/>
+          <w:i/>
+          <w:color w:val="00B0F0"/>
+          <w:sz w:val="32"/>
+          <w:szCs w:val="32"/>
+        </w:rPr>
+      </w:pPr>
+      <w:r>
+        <w:rPr>
+          <w:rFonts w:cs="Calibri"/>
+          <w:i/>
+          <w:color w:val="00B0F0"/>
+          <w:sz w:val="32"/>
+          <w:szCs w:val="32"/>
+        </w:rPr>
+        <w:t>Raleigh Murráy</w:t>
+      </w:r>
+    </w:p>
+    <w:p>
+      <w:pPr>
+        <w:spacing w:after="0"/>
+        <w:ind w:left="720"/>
+        <w:rPr>
+          <w:rFonts w:cs="Calibri"/>
+          <w:i/>
+          <w:color w:val="00B0F0"/>
+          <w:sz w:val="32"/>
+          <w:szCs w:val="32"/>
+        </w:rPr>
+      </w:pPr>
+      <w:r>
+        <w:rPr>
+          <w:rFonts w:cs="Calibri"/>
+          <w:i/>
+          <w:color w:val="00B0F0"/>
+          <w:sz w:val="32"/>
+          <w:szCs w:val="32"/>
+        </w:rPr>
+        <w:t>Shahed Shuman</w:t>
+      </w:r>
+    </w:p>
+    <w:p>
+      <w:pPr>
+        <w:spacing w:after="0"/>
+        <w:ind w:left="720"/>
+        <w:rPr>
+          <w:rFonts w:cs="Calibri"/>
+          <w:i/>
+          <w:color w:val="00B0F0"/>
+          <w:sz w:val="32"/>
+          <w:szCs w:val="32"/>
+        </w:rPr>
+      </w:pPr>
+      <w:r>
+        <w:rPr>
+          <w:rFonts w:cs="Calibri"/>
+          <w:i/>
+          <w:color w:val="00B0F0"/>
+          <w:sz w:val="32"/>
+          <w:szCs w:val="32"/>
+        </w:rPr>
+        <w:t>Kathryn Whitmire</w:t>
       </w:r>
     </w:p>
     <w:p>
@@ -77,178 +462,10 @@
           <w:lang w:val="de-DE"/>
         </w:rPr>
       </w:pPr>
-    </w:p>
-    <w:p>
-      <w:pPr>
-        <w:rPr>
-          <w:lang w:val="de-DE"/>
-        </w:rPr>
-      </w:pPr>
-    </w:p>
-    <w:p>
-      <w:pPr>
-        <w:rPr>
-          <w:lang w:val="de-DE"/>
-        </w:rPr>
-      </w:pPr>
-    </w:p>
-    <w:p>
-      <w:pPr>
-        <w:rPr>
-          <w:lang w:val="de-DE"/>
-        </w:rPr>
-      </w:pPr>
-    </w:p>
-    <w:p>
-      <w:pPr>
-        <w:rPr>
-          <w:lang w:val="de-DE"/>
-        </w:rPr>
-      </w:pPr>
-    </w:p>
-    <w:p>
-      <w:pPr>
-        <w:rPr>
-          <w:lang w:val="de-DE"/>
-        </w:rPr>
-      </w:pPr>
-    </w:p>
-    <w:p>
-      <w:pPr>
-        <w:rPr>
-          <w:lang w:val="de-DE"/>
-        </w:rPr>
-      </w:pPr>
-    </w:p>
-    <w:p>
-      <w:pPr>
-        <w:rPr>
-          <w:lang w:val="de-DE"/>
-        </w:rPr>
-      </w:pPr>
-    </w:p>
-    <w:p>
-      <w:pPr>
-        <w:rPr>
-          <w:lang w:val="de-DE"/>
-        </w:rPr>
-      </w:pPr>
-    </w:p>
-    <w:p>
-      <w:pPr>
-        <w:rPr>
-          <w:lang w:val="de-DE"/>
-        </w:rPr>
-      </w:pPr>
-    </w:p>
-    <w:p>
-      <w:pPr>
-        <w:rPr>
-          <w:lang w:val="de-DE"/>
-        </w:rPr>
-      </w:pPr>
-    </w:p>
-    <w:p>
-      <w:pPr>
-        <w:rPr>
-          <w:lang w:val="de-DE"/>
-        </w:rPr>
-      </w:pPr>
-    </w:p>
-    <w:p>
-      <w:pPr>
-        <w:rPr>
-          <w:lang w:val="de-DE"/>
-        </w:rPr>
-      </w:pPr>
-    </w:p>
-    <w:p>
-      <w:pPr>
-        <w:rPr>
-          <w:lang w:val="de-DE"/>
-        </w:rPr>
-      </w:pPr>
-    </w:p>
-    <w:p>
-      <w:pPr>
-        <w:rPr>
-          <w:lang w:val="de-DE"/>
-        </w:rPr>
-      </w:pPr>
-    </w:p>
-    <w:p>
-      <w:pPr>
-        <w:ind w:left="6480" w:firstLine="720"/>
-        <w:rPr>
-          <w:lang w:val="de-DE"/>
-        </w:rPr>
-      </w:pPr>
-      <w:r>
-        <w:rPr>
-          <w:lang w:val="de-DE"/>
-        </w:rPr>
-        <w:t>Anant Kambli</w:t>
-      </w:r>
-    </w:p>
-    <w:p>
-      <w:pPr>
-        <w:ind w:left="7200"/>
-        <w:rPr>
-          <w:lang w:val="de-DE"/>
-        </w:rPr>
-      </w:pPr>
-      <w:r>
-        <w:rPr>
-          <w:lang w:val="de-DE"/>
-        </w:rPr>
-        <w:t>Brian MacKay</w:t>
-      </w:r>
-    </w:p>
-    <w:p>
-      <w:pPr>
-        <w:ind w:left="7200"/>
-        <w:rPr>
-          <w:lang w:val="de-DE"/>
-        </w:rPr>
-      </w:pPr>
-      <w:r>
-        <w:rPr>
-          <w:lang w:val="de-DE"/>
-        </w:rPr>
-        <w:t>Michelle Mulkey</w:t>
-      </w:r>
-    </w:p>
-    <w:p>
-      <w:pPr>
-        <w:ind w:left="6480" w:firstLine="720"/>
-      </w:pPr>
-      <w:r>
-        <w:t>Raleigh Murray</w:t>
-      </w:r>
-    </w:p>
-    <w:p>
-      <w:pPr>
-        <w:ind w:left="6480" w:firstLine="720"/>
-      </w:pPr>
-      <w:r>
-        <w:t>Shahed Shuman</w:t>
-      </w:r>
-    </w:p>
-    <w:p>
-      <w:pPr>
-        <w:ind w:left="6480" w:firstLine="720"/>
-      </w:pPr>
-      <w:r>
-        <w:t>Kathryn Whitmire</w:t>
-      </w:r>
     </w:p>
     <w:sdt>
       <w:sdtPr>
-        <w:rPr>
-          <w:b/>
-          <w:bCs/>
-        </w:rPr>
-        <w:id w:val="-1661156124"/>
+        <w:id w:val="-2014832002"/>
         <w:docPartObj>
           <w:docPartGallery w:val="Table of Contents"/>
           <w:docPartUnique/>
@@ -256,17 +473,25 @@
       </w:sdtPr>
       <w:sdtEndPr>
         <w:rPr>
-          <w:b w:val="0"/>
-          <w:bCs w:val="0"/>
+          <w:rFonts w:asciiTheme="minorHAnsi" w:eastAsia="Times New Roman" w:hAnsiTheme="minorHAnsi" w:cs="Arial"/>
           <w:noProof/>
+          <w:color w:val="000000"/>
+          <w:sz w:val="22"/>
+          <w:szCs w:val="22"/>
+          <w:lang w:eastAsia="en-US"/>
         </w:rPr>
       </w:sdtEndPr>
       <w:sdtContent>
         <w:p>
+          <w:pPr>
+            <w:pStyle w:val="TOCHeading"/>
+          </w:pPr>
           <w:r>
-            <w:t>Table of Contents</w:t>
+            <w:t>Contents</w:t>
           </w:r>
         </w:p>
+        <w:bookmarkStart w:id="0" w:name="_GoBack"/>
+        <w:bookmarkEnd w:id="0"/>
         <w:p>
           <w:pPr>
             <w:pStyle w:val="TOC1"/>
@@ -274,8 +499,9 @@
               <w:tab w:val="right" w:leader="dot" w:pos="9350"/>
             </w:tabs>
             <w:rPr>
-              <w:rFonts w:eastAsiaTheme="minorEastAsia"/>
+              <w:rFonts w:eastAsiaTheme="minorEastAsia" w:cstheme="minorBidi"/>
               <w:noProof/>
+              <w:color w:val="auto"/>
             </w:rPr>
           </w:pPr>
           <w:r>
@@ -287,7 +513,7 @@
           <w:r>
             <w:fldChar w:fldCharType="separate"/>
           </w:r>
-          <w:hyperlink w:anchor="_Toc415415066" w:history="1">
+          <w:hyperlink w:anchor="_Toc416299638" w:history="1">
             <w:r>
               <w:rPr>
                 <w:rStyle w:val="Hyperlink"/>
@@ -314,7 +540,7 @@
                 <w:noProof/>
                 <w:webHidden/>
               </w:rPr>
-              <w:instrText xml:space="preserve"> PAGEREF _Toc415415066 \h </w:instrText>
+              <w:instrText xml:space="preserve"> PAGEREF _Toc416299638 \h </w:instrText>
             </w:r>
             <w:r>
               <w:rPr>
@@ -334,7 +560,7 @@
                 <w:noProof/>
                 <w:webHidden/>
               </w:rPr>
-              <w:t>3</w:t>
+              <w:t>2</w:t>
             </w:r>
             <w:r>
               <w:rPr>
@@ -352,11 +578,12 @@
               <w:tab w:val="right" w:leader="dot" w:pos="9350"/>
             </w:tabs>
             <w:rPr>
-              <w:rFonts w:eastAsiaTheme="minorEastAsia"/>
+              <w:rFonts w:eastAsiaTheme="minorEastAsia" w:cstheme="minorBidi"/>
               <w:noProof/>
+              <w:color w:val="auto"/>
             </w:rPr>
           </w:pPr>
-          <w:hyperlink w:anchor="_Toc415415067" w:history="1">
+          <w:hyperlink w:anchor="_Toc416299639" w:history="1">
             <w:r>
               <w:rPr>
                 <w:rStyle w:val="Hyperlink"/>
@@ -383,7 +610,7 @@
                 <w:noProof/>
                 <w:webHidden/>
               </w:rPr>
-              <w:instrText xml:space="preserve"> PAGEREF _Toc415415067 \h </w:instrText>
+              <w:instrText xml:space="preserve"> PAGEREF _Toc416299639 \h </w:instrText>
             </w:r>
             <w:r>
               <w:rPr>
@@ -403,7 +630,7 @@
                 <w:noProof/>
                 <w:webHidden/>
               </w:rPr>
-              <w:t>3</w:t>
+              <w:t>2</w:t>
             </w:r>
             <w:r>
               <w:rPr>
@@ -421,11 +648,12 @@
               <w:tab w:val="right" w:leader="dot" w:pos="9350"/>
             </w:tabs>
             <w:rPr>
-              <w:rFonts w:eastAsiaTheme="minorEastAsia"/>
+              <w:rFonts w:eastAsiaTheme="minorEastAsia" w:cstheme="minorBidi"/>
               <w:noProof/>
+              <w:color w:val="auto"/>
             </w:rPr>
           </w:pPr>
-          <w:hyperlink w:anchor="_Toc415415068" w:history="1">
+          <w:hyperlink w:anchor="_Toc416299640" w:history="1">
             <w:r>
               <w:rPr>
                 <w:rStyle w:val="Hyperlink"/>
@@ -452,7 +680,7 @@
                 <w:noProof/>
                 <w:webHidden/>
               </w:rPr>
-              <w:instrText xml:space="preserve"> PAGEREF _Toc415415068 \h </w:instrText>
+              <w:instrText xml:space="preserve"> PAGEREF _Toc416299640 \h </w:instrText>
             </w:r>
             <w:r>
               <w:rPr>
@@ -490,17 +718,18 @@
               <w:tab w:val="right" w:leader="dot" w:pos="9350"/>
             </w:tabs>
             <w:rPr>
-              <w:rFonts w:eastAsiaTheme="minorEastAsia"/>
+              <w:rFonts w:eastAsiaTheme="minorEastAsia" w:cstheme="minorBidi"/>
               <w:noProof/>
+              <w:color w:val="auto"/>
             </w:rPr>
           </w:pPr>
-          <w:hyperlink w:anchor="_Toc415415069" w:history="1">
+          <w:hyperlink w:anchor="_Toc416299641" w:history="1">
             <w:r>
               <w:rPr>
                 <w:rStyle w:val="Hyperlink"/>
                 <w:noProof/>
               </w:rPr>
-              <w:t>Security Mechanisms</w:t>
+              <w:t>Network Architecture</w:t>
             </w:r>
             <w:r>
               <w:rPr>
@@ -521,7 +750,7 @@
                 <w:noProof/>
                 <w:webHidden/>
               </w:rPr>
-              <w:instrText xml:space="preserve"> PAGEREF _Toc415415069 \h </w:instrText>
+              <w:instrText xml:space="preserve"> PAGEREF _Toc416299641 \h </w:instrText>
             </w:r>
             <w:r>
               <w:rPr>
@@ -541,7 +770,217 @@
                 <w:noProof/>
                 <w:webHidden/>
               </w:rPr>
+              <w:t>3</w:t>
+            </w:r>
+            <w:r>
+              <w:rPr>
+                <w:noProof/>
+                <w:webHidden/>
+              </w:rPr>
+              <w:fldChar w:fldCharType="end"/>
+            </w:r>
+          </w:hyperlink>
+        </w:p>
+        <w:p>
+          <w:pPr>
+            <w:pStyle w:val="TOC3"/>
+            <w:tabs>
+              <w:tab w:val="right" w:leader="dot" w:pos="9350"/>
+            </w:tabs>
+            <w:rPr>
+              <w:rFonts w:eastAsiaTheme="minorEastAsia" w:cstheme="minorBidi"/>
+              <w:noProof/>
+              <w:color w:val="auto"/>
+            </w:rPr>
+          </w:pPr>
+          <w:hyperlink w:anchor="_Toc416299642" w:history="1">
+            <w:r>
+              <w:rPr>
+                <w:rStyle w:val="Hyperlink"/>
+                <w:noProof/>
+              </w:rPr>
+              <w:t>The Smartphone to Veni Link</w:t>
+            </w:r>
+            <w:r>
+              <w:rPr>
+                <w:noProof/>
+                <w:webHidden/>
+              </w:rPr>
+              <w:tab/>
+            </w:r>
+            <w:r>
+              <w:rPr>
+                <w:noProof/>
+                <w:webHidden/>
+              </w:rPr>
+              <w:fldChar w:fldCharType="begin"/>
+            </w:r>
+            <w:r>
+              <w:rPr>
+                <w:noProof/>
+                <w:webHidden/>
+              </w:rPr>
+              <w:instrText xml:space="preserve"> PAGEREF _Toc416299642 \h </w:instrText>
+            </w:r>
+            <w:r>
+              <w:rPr>
+                <w:noProof/>
+                <w:webHidden/>
+              </w:rPr>
+            </w:r>
+            <w:r>
+              <w:rPr>
+                <w:noProof/>
+                <w:webHidden/>
+              </w:rPr>
+              <w:fldChar w:fldCharType="separate"/>
+            </w:r>
+            <w:r>
+              <w:rPr>
+                <w:noProof/>
+                <w:webHidden/>
+              </w:rPr>
               <w:t>4</w:t>
+            </w:r>
+            <w:r>
+              <w:rPr>
+                <w:noProof/>
+                <w:webHidden/>
+              </w:rPr>
+              <w:fldChar w:fldCharType="end"/>
+            </w:r>
+          </w:hyperlink>
+        </w:p>
+        <w:p>
+          <w:pPr>
+            <w:pStyle w:val="TOC3"/>
+            <w:tabs>
+              <w:tab w:val="right" w:leader="dot" w:pos="9350"/>
+            </w:tabs>
+            <w:rPr>
+              <w:rFonts w:eastAsiaTheme="minorEastAsia" w:cstheme="minorBidi"/>
+              <w:noProof/>
+              <w:color w:val="auto"/>
+            </w:rPr>
+          </w:pPr>
+          <w:hyperlink w:anchor="_Toc416299643" w:history="1">
+            <w:r>
+              <w:rPr>
+                <w:rStyle w:val="Hyperlink"/>
+                <w:noProof/>
+              </w:rPr>
+              <w:t>Security in the AWS Cloud</w:t>
+            </w:r>
+            <w:r>
+              <w:rPr>
+                <w:noProof/>
+                <w:webHidden/>
+              </w:rPr>
+              <w:tab/>
+            </w:r>
+            <w:r>
+              <w:rPr>
+                <w:noProof/>
+                <w:webHidden/>
+              </w:rPr>
+              <w:fldChar w:fldCharType="begin"/>
+            </w:r>
+            <w:r>
+              <w:rPr>
+                <w:noProof/>
+                <w:webHidden/>
+              </w:rPr>
+              <w:instrText xml:space="preserve"> PAGEREF _Toc416299643 \h </w:instrText>
+            </w:r>
+            <w:r>
+              <w:rPr>
+                <w:noProof/>
+                <w:webHidden/>
+              </w:rPr>
+            </w:r>
+            <w:r>
+              <w:rPr>
+                <w:noProof/>
+                <w:webHidden/>
+              </w:rPr>
+              <w:fldChar w:fldCharType="separate"/>
+            </w:r>
+            <w:r>
+              <w:rPr>
+                <w:noProof/>
+                <w:webHidden/>
+              </w:rPr>
+              <w:t>4</w:t>
+            </w:r>
+            <w:r>
+              <w:rPr>
+                <w:noProof/>
+                <w:webHidden/>
+              </w:rPr>
+              <w:fldChar w:fldCharType="end"/>
+            </w:r>
+          </w:hyperlink>
+        </w:p>
+        <w:p>
+          <w:pPr>
+            <w:pStyle w:val="TOC3"/>
+            <w:tabs>
+              <w:tab w:val="right" w:leader="dot" w:pos="9350"/>
+            </w:tabs>
+            <w:rPr>
+              <w:rFonts w:eastAsiaTheme="minorEastAsia" w:cstheme="minorBidi"/>
+              <w:noProof/>
+              <w:color w:val="auto"/>
+            </w:rPr>
+          </w:pPr>
+          <w:hyperlink w:anchor="_Toc416299644" w:history="1">
+            <w:r>
+              <w:rPr>
+                <w:rStyle w:val="Hyperlink"/>
+                <w:noProof/>
+              </w:rPr>
+              <w:t>Additional VistA Security</w:t>
+            </w:r>
+            <w:r>
+              <w:rPr>
+                <w:noProof/>
+                <w:webHidden/>
+              </w:rPr>
+              <w:tab/>
+            </w:r>
+            <w:r>
+              <w:rPr>
+                <w:noProof/>
+                <w:webHidden/>
+              </w:rPr>
+              <w:fldChar w:fldCharType="begin"/>
+            </w:r>
+            <w:r>
+              <w:rPr>
+                <w:noProof/>
+                <w:webHidden/>
+              </w:rPr>
+              <w:instrText xml:space="preserve"> PAGEREF _Toc416299644 \h </w:instrText>
+            </w:r>
+            <w:r>
+              <w:rPr>
+                <w:noProof/>
+                <w:webHidden/>
+              </w:rPr>
+            </w:r>
+            <w:r>
+              <w:rPr>
+                <w:noProof/>
+                <w:webHidden/>
+              </w:rPr>
+              <w:fldChar w:fldCharType="separate"/>
+            </w:r>
+            <w:r>
+              <w:rPr>
+                <w:noProof/>
+                <w:webHidden/>
+              </w:rPr>
+              <w:t>5</w:t>
             </w:r>
             <w:r>
               <w:rPr>
@@ -559,17 +998,18 @@
               <w:tab w:val="right" w:leader="dot" w:pos="9350"/>
             </w:tabs>
             <w:rPr>
-              <w:rFonts w:eastAsiaTheme="minorEastAsia"/>
+              <w:rFonts w:eastAsiaTheme="minorEastAsia" w:cstheme="minorBidi"/>
               <w:noProof/>
+              <w:color w:val="auto"/>
             </w:rPr>
           </w:pPr>
-          <w:hyperlink w:anchor="_Toc415415070" w:history="1">
+          <w:hyperlink w:anchor="_Toc416299645" w:history="1">
             <w:r>
               <w:rPr>
                 <w:rStyle w:val="Hyperlink"/>
                 <w:noProof/>
               </w:rPr>
-              <w:t>Access Control</w:t>
+              <w:t>Security Mechanisms</w:t>
             </w:r>
             <w:r>
               <w:rPr>
@@ -590,7 +1030,7 @@
                 <w:noProof/>
                 <w:webHidden/>
               </w:rPr>
-              <w:instrText xml:space="preserve"> PAGEREF _Toc415415070 \h </w:instrText>
+              <w:instrText xml:space="preserve"> PAGEREF _Toc416299645 \h </w:instrText>
             </w:r>
             <w:r>
               <w:rPr>
@@ -611,75 +1051,6 @@
                 <w:webHidden/>
               </w:rPr>
               <w:t>5</w:t>
-            </w:r>
-            <w:r>
-              <w:rPr>
-                <w:noProof/>
-                <w:webHidden/>
-              </w:rPr>
-              <w:fldChar w:fldCharType="end"/>
-            </w:r>
-          </w:hyperlink>
-        </w:p>
-        <w:p>
-          <w:pPr>
-            <w:pStyle w:val="TOC3"/>
-            <w:tabs>
-              <w:tab w:val="right" w:leader="dot" w:pos="9350"/>
-            </w:tabs>
-            <w:rPr>
-              <w:rFonts w:eastAsiaTheme="minorEastAsia"/>
-              <w:noProof/>
-            </w:rPr>
-          </w:pPr>
-          <w:hyperlink w:anchor="_Toc415415071" w:history="1">
-            <w:r>
-              <w:rPr>
-                <w:rStyle w:val="Hyperlink"/>
-                <w:noProof/>
-              </w:rPr>
-              <w:t>Other Access Control Methods</w:t>
-            </w:r>
-            <w:r>
-              <w:rPr>
-                <w:noProof/>
-                <w:webHidden/>
-              </w:rPr>
-              <w:tab/>
-            </w:r>
-            <w:r>
-              <w:rPr>
-                <w:noProof/>
-                <w:webHidden/>
-              </w:rPr>
-              <w:fldChar w:fldCharType="begin"/>
-            </w:r>
-            <w:r>
-              <w:rPr>
-                <w:noProof/>
-                <w:webHidden/>
-              </w:rPr>
-              <w:instrText xml:space="preserve"> PAGEREF _Toc415415071 \h </w:instrText>
-            </w:r>
-            <w:r>
-              <w:rPr>
-                <w:noProof/>
-                <w:webHidden/>
-              </w:rPr>
-            </w:r>
-            <w:r>
-              <w:rPr>
-                <w:noProof/>
-                <w:webHidden/>
-              </w:rPr>
-              <w:fldChar w:fldCharType="separate"/>
-            </w:r>
-            <w:r>
-              <w:rPr>
-                <w:noProof/>
-                <w:webHidden/>
-              </w:rPr>
-              <w:t>6</w:t>
             </w:r>
             <w:r>
               <w:rPr>
@@ -697,11 +1068,12 @@
               <w:tab w:val="right" w:leader="dot" w:pos="9350"/>
             </w:tabs>
             <w:rPr>
-              <w:rFonts w:eastAsiaTheme="minorEastAsia"/>
+              <w:rFonts w:eastAsiaTheme="minorEastAsia" w:cstheme="minorBidi"/>
               <w:noProof/>
+              <w:color w:val="auto"/>
             </w:rPr>
           </w:pPr>
-          <w:hyperlink w:anchor="_Toc415415072" w:history="1">
+          <w:hyperlink w:anchor="_Toc416299646" w:history="1">
             <w:r>
               <w:rPr>
                 <w:rStyle w:val="Hyperlink"/>
@@ -728,7 +1100,7 @@
                 <w:noProof/>
                 <w:webHidden/>
               </w:rPr>
-              <w:instrText xml:space="preserve"> PAGEREF _Toc415415072 \h </w:instrText>
+              <w:instrText xml:space="preserve"> PAGEREF _Toc416299646 \h </w:instrText>
             </w:r>
             <w:r>
               <w:rPr>
@@ -766,11 +1138,12 @@
               <w:tab w:val="right" w:leader="dot" w:pos="9350"/>
             </w:tabs>
             <w:rPr>
-              <w:rFonts w:eastAsiaTheme="minorEastAsia"/>
+              <w:rFonts w:eastAsiaTheme="minorEastAsia" w:cstheme="minorBidi"/>
               <w:noProof/>
+              <w:color w:val="auto"/>
             </w:rPr>
           </w:pPr>
-          <w:hyperlink w:anchor="_Toc415415073" w:history="1">
+          <w:hyperlink w:anchor="_Toc416299647" w:history="1">
             <w:r>
               <w:rPr>
                 <w:rStyle w:val="Hyperlink"/>
@@ -797,7 +1170,7 @@
                 <w:noProof/>
                 <w:webHidden/>
               </w:rPr>
-              <w:instrText xml:space="preserve"> PAGEREF _Toc415415073 \h </w:instrText>
+              <w:instrText xml:space="preserve"> PAGEREF _Toc416299647 \h </w:instrText>
             </w:r>
             <w:r>
               <w:rPr>
@@ -835,11 +1208,12 @@
               <w:tab w:val="right" w:leader="dot" w:pos="9350"/>
             </w:tabs>
             <w:rPr>
-              <w:rFonts w:eastAsiaTheme="minorEastAsia"/>
+              <w:rFonts w:eastAsiaTheme="minorEastAsia" w:cstheme="minorBidi"/>
               <w:noProof/>
+              <w:color w:val="auto"/>
             </w:rPr>
           </w:pPr>
-          <w:hyperlink w:anchor="_Toc415415074" w:history="1">
+          <w:hyperlink w:anchor="_Toc416299648" w:history="1">
             <w:r>
               <w:rPr>
                 <w:rStyle w:val="Hyperlink"/>
@@ -866,7 +1240,7 @@
                 <w:noProof/>
                 <w:webHidden/>
               </w:rPr>
-              <w:instrText xml:space="preserve"> PAGEREF _Toc415415074 \h </w:instrText>
+              <w:instrText xml:space="preserve"> PAGEREF _Toc416299648 \h </w:instrText>
             </w:r>
             <w:r>
               <w:rPr>
@@ -886,7 +1260,7 @@
                 <w:noProof/>
                 <w:webHidden/>
               </w:rPr>
-              <w:t>7</w:t>
+              <w:t>6</w:t>
             </w:r>
             <w:r>
               <w:rPr>
@@ -921,264 +1295,60 @@
       <w:pPr>
         <w:pStyle w:val="Heading1"/>
       </w:pPr>
-      <w:bookmarkStart w:id="0" w:name="_Toc415415066"/>
+      <w:bookmarkStart w:id="1" w:name="_Toc416299638"/>
       <w:r>
         <w:lastRenderedPageBreak/>
         <w:t>Overview</w:t>
       </w:r>
-      <w:bookmarkEnd w:id="0"/>
-    </w:p>
-    <w:p>
-      <w:pPr>
-        <w:spacing w:after="0" w:line="240" w:lineRule="auto"/>
-        <w:rPr>
-          <w:rFonts w:eastAsia="Times New Roman" w:cs="Times New Roman"/>
-        </w:rPr>
-      </w:pPr>
-      <w:r>
-        <w:rPr>
-          <w:rFonts w:eastAsia="Times New Roman" w:cs="Arial"/>
-          <w:color w:val="000000"/>
-        </w:rPr>
-        <w:t xml:space="preserve">Veterans Affairs (VA) is the largest managed integrated health network in the country. On average VA provides care to more than 6 million Veterans from more than 150 hospitals, 800 clinics and 135 skilled nursing home facilities. </w:t>
-      </w:r>
-      <w:r>
-        <w:rPr>
-          <w:rFonts w:eastAsia="Times New Roman" w:cs="Arial"/>
-          <w:color w:val="000000"/>
-        </w:rPr>
+      <w:bookmarkEnd w:id="1"/>
+    </w:p>
+    <w:p>
+      <w:r>
+        <w:t xml:space="preserve">The Department of </w:t>
+      </w:r>
+      <w:r>
+        <w:t>Veterans Affairs (</w:t>
+      </w:r>
+      <w:r>
+        <w:t>the “</w:t>
+      </w:r>
+      <w:r>
+        <w:t>VA</w:t>
+      </w:r>
+      <w:r>
+        <w:t>”) manages</w:t>
+      </w:r>
+      <w:r>
+        <w:t xml:space="preserve"> the largest integrated health network in the country. On average</w:t>
+      </w:r>
+      <w:r>
+        <w:t xml:space="preserve"> the</w:t>
+      </w:r>
+      <w:r>
+        <w:t xml:space="preserve"> VA provides care to more than 6 million Veterans </w:t>
+      </w:r>
+      <w:r>
+        <w:t>in</w:t>
+      </w:r>
+      <w:r>
+        <w:t xml:space="preserve"> more than 150 hospitals, 800 clinics and 135 skilled nursing home facilities. </w:t>
+      </w:r>
+      <w:r>
         <w:t xml:space="preserve">The </w:t>
       </w:r>
       <w:r>
-        <w:rPr>
-          <w:rFonts w:eastAsia="Times New Roman" w:cs="Arial"/>
-          <w:color w:val="000000"/>
-        </w:rPr>
-        <w:t xml:space="preserve">VA’s Electronic Health Record (EHR), called VistA (Veterans Health Information Systems and Technology Architecture), </w:t>
-      </w:r>
-      <w:proofErr w:type="gramStart"/>
-      <w:r>
-        <w:rPr>
-          <w:rFonts w:eastAsia="Times New Roman" w:cs="Arial"/>
-          <w:color w:val="000000"/>
-        </w:rPr>
-        <w:t>is</w:t>
-      </w:r>
-      <w:proofErr w:type="gramEnd"/>
-      <w:r>
-        <w:rPr>
-          <w:rFonts w:eastAsia="Times New Roman" w:cs="Arial"/>
-          <w:color w:val="000000"/>
-        </w:rPr>
-        <w:t xml:space="preserve"> the heart, soul, and integral electronic information service essential to the quality of care the VA delivers. How can we leverage VistA integrated capabilities? How do we empower Veterans? Let us start with the “VENI App Check-in System.” The VENI App Check-in System is a cloud based system that allows veterans to seamlessly check in to all clinics from his or her smartphone. </w:t>
-      </w:r>
-    </w:p>
-    <w:p>
-      <w:pPr>
-        <w:spacing w:after="0" w:line="240" w:lineRule="auto"/>
-        <w:rPr>
-          <w:rFonts w:eastAsia="Times New Roman" w:cs="Times New Roman"/>
-        </w:rPr>
-      </w:pPr>
-    </w:p>
-    <w:p>
-      <w:pPr>
-        <w:spacing w:line="240" w:lineRule="auto"/>
-        <w:rPr>
-          <w:rFonts w:eastAsia="Times New Roman" w:cs="Times New Roman"/>
-        </w:rPr>
-      </w:pPr>
-      <w:r>
-        <w:t xml:space="preserve">With the country winding down from more than 10 years of war, the veteran population has become much younger and much more technically adept.  Not every veteran will want to use a smartphone application to interact with VA medical facilities, but with a clientele that numbers in the millions, the number of potential users is very large.  </w:t>
-      </w:r>
-      <w:r>
-        <w:rPr>
-          <w:rFonts w:eastAsia="Times New Roman" w:cs="Times New Roman"/>
-        </w:rPr>
-        <w:t xml:space="preserve">The current check-in process at the VA requires veterans to wait in line to check-in with either an administrator or a kiosk.  </w:t>
-      </w:r>
-      <w:r>
-        <w:t xml:space="preserve">Throughout the VA medical system, veterans and their families can spend hours waiting in line to check-in for their appointments.  Once checked-in at the reception, they have another wait after arriving at the appropriate doctor’s office or clinic.  Mistakes as a result of incorrectly transcribed appointment information only compound the problem.  </w:t>
-      </w:r>
-      <w:r>
-        <w:rPr>
-          <w:rFonts w:eastAsia="Times New Roman" w:cs="Times New Roman"/>
-        </w:rPr>
-        <w:t xml:space="preserve">The </w:t>
-      </w:r>
-      <w:r>
-        <w:rPr>
-          <w:rFonts w:eastAsia="Times New Roman" w:cs="Times New Roman"/>
-          <w:i/>
-        </w:rPr>
-        <w:t>Veni</w:t>
-      </w:r>
-      <w:r>
-        <w:rPr>
-          <w:rFonts w:eastAsia="Times New Roman" w:cs="Times New Roman"/>
-        </w:rPr>
-        <w:t xml:space="preserve"> system will allow veterans to check-in upon arrival without this ridiculous wait-time, plus have the capability to download appointment times and related information and give directions to the appointment facility and office location.</w:t>
-      </w:r>
-    </w:p>
-    <w:p>
-      <w:pPr>
-        <w:spacing w:line="240" w:lineRule="auto"/>
-      </w:pPr>
-      <w:r>
-        <w:rPr>
-          <w:rFonts w:eastAsia="Times New Roman" w:cs="Times New Roman"/>
-        </w:rPr>
-        <w:t xml:space="preserve">The system will include three components: a user interface in the form of a smartphone app, a cloud server interface to handle communication between the phone and the VA VistA database, and a cloud virtual machine to simulate the VistA database (for initial prototype usage).  </w:t>
-      </w:r>
-      <w:r>
-        <w:t>For the VA, the system offers a simple lightweight solution that will free administrative staff from the check-in process.  With a simplified, veteran-focused, check-in experience, the reception area can be rededicated to offer services other than simple registration.</w:t>
-      </w:r>
-    </w:p>
-    <w:p>
-      <w:pPr>
-        <w:spacing w:line="240" w:lineRule="auto"/>
-        <w:rPr>
-          <w:rFonts w:eastAsia="Times New Roman" w:cs="Times New Roman"/>
-        </w:rPr>
-      </w:pPr>
-      <w:r>
-        <w:rPr>
-          <w:rFonts w:eastAsia="Times New Roman" w:cs="Arial"/>
-          <w:color w:val="000000"/>
-        </w:rPr>
-        <w:t xml:space="preserve">The system has been constructed with a mindset to reduce cost, minimize support and implementation. Open source tools and technologies were leveraged to reduce the cost and expenditure, so the VA can spend monies on our returning home veterans. From one veteran to the next, </w:t>
-      </w:r>
-      <w:r>
-        <w:rPr>
-          <w:rFonts w:eastAsia="Times New Roman" w:cs="Arial"/>
-          <w:i/>
-          <w:color w:val="000000"/>
-        </w:rPr>
-        <w:t>Veni</w:t>
-      </w:r>
-      <w:r>
-        <w:rPr>
-          <w:rFonts w:eastAsia="Times New Roman" w:cs="Arial"/>
-          <w:color w:val="000000"/>
-        </w:rPr>
-        <w:t xml:space="preserve"> got your “six”!</w:t>
-      </w:r>
-    </w:p>
-    <w:p>
-      <w:pPr>
-        <w:pStyle w:val="Heading1"/>
-      </w:pPr>
-      <w:bookmarkStart w:id="1" w:name="_Toc415415067"/>
-      <w:r>
-        <w:t>Secure</w:t>
-      </w:r>
-      <w:r>
-        <w:t xml:space="preserve"> Design Principals</w:t>
-      </w:r>
-      <w:bookmarkEnd w:id="1"/>
-    </w:p>
-    <w:p>
-      <w:pPr>
-        <w:spacing w:after="0" w:line="240" w:lineRule="auto"/>
-      </w:pPr>
-      <w:r>
-        <w:rPr>
-          <w:rFonts w:eastAsia="Times New Roman" w:cs="Times New Roman"/>
-        </w:rPr>
-        <w:t>The so</w:t>
-      </w:r>
-      <w:r>
-        <w:rPr>
-          <w:rFonts w:eastAsia="Times New Roman" w:cs="Times New Roman"/>
-        </w:rPr>
-        <w:t>ftware architecture includes three</w:t>
-      </w:r>
-      <w:r>
-        <w:rPr>
-          <w:rFonts w:eastAsia="Times New Roman" w:cs="Times New Roman"/>
-        </w:rPr>
-        <w:t xml:space="preserve"> components: a user interface </w:t>
-      </w:r>
-      <w:r>
-        <w:rPr>
-          <w:rFonts w:eastAsia="Times New Roman" w:cs="Times New Roman"/>
-        </w:rPr>
-        <w:t>in the form of a smartphone app,</w:t>
-      </w:r>
-      <w:r>
-        <w:rPr>
-          <w:rFonts w:eastAsia="Times New Roman" w:cs="Times New Roman"/>
-        </w:rPr>
-        <w:t xml:space="preserve"> a cloud server (</w:t>
-      </w:r>
-      <w:r>
-        <w:rPr>
-          <w:rFonts w:eastAsia="Times New Roman" w:cs="Times New Roman"/>
-        </w:rPr>
-        <w:t>referred to as the ‘</w:t>
-      </w:r>
-      <w:r>
-        <w:rPr>
-          <w:rFonts w:eastAsia="Times New Roman" w:cs="Times New Roman"/>
-        </w:rPr>
-        <w:t>middle-tier</w:t>
-      </w:r>
-      <w:r>
-        <w:rPr>
-          <w:rFonts w:eastAsia="Times New Roman" w:cs="Times New Roman"/>
-        </w:rPr>
-        <w:t>’</w:t>
-      </w:r>
-      <w:r>
-        <w:rPr>
-          <w:rFonts w:eastAsia="Times New Roman" w:cs="Times New Roman"/>
-        </w:rPr>
-        <w:t xml:space="preserve">) to handle communication between the phone and the VA VistA database.  </w:t>
-      </w:r>
-      <w:r>
-        <w:rPr>
-          <w:rFonts w:eastAsia="Times New Roman" w:cs="Times New Roman"/>
-        </w:rPr>
-        <w:t xml:space="preserve">The security policy for the VA </w:t>
-      </w:r>
-      <w:proofErr w:type="spellStart"/>
-      <w:r>
-        <w:rPr>
-          <w:rFonts w:eastAsia="Times New Roman" w:cs="Times New Roman"/>
-        </w:rPr>
-        <w:t>VistaA</w:t>
-      </w:r>
-      <w:proofErr w:type="spellEnd"/>
-      <w:r>
-        <w:rPr>
-          <w:rFonts w:eastAsia="Times New Roman" w:cs="Times New Roman"/>
-        </w:rPr>
-        <w:t xml:space="preserve"> database application may be found in the VA Handbook 6500 Risk Management for VA Information Systems, Appendix F VA System Security Controls.  The security policy for the Veni application draws from many topics covered in the Information Security class.</w:t>
-      </w:r>
-    </w:p>
-    <w:p/>
-    <w:p>
-      <w:pPr>
-        <w:pStyle w:val="Heading2"/>
-      </w:pPr>
-      <w:bookmarkStart w:id="2" w:name="_Toc415415068"/>
-      <w:r>
-        <w:t>Security Policy</w:t>
-      </w:r>
-      <w:bookmarkEnd w:id="2"/>
-    </w:p>
-    <w:p>
-      <w:r>
-        <w:t>The class notes lists t</w:t>
-      </w:r>
-      <w:r>
-        <w:t>he top three types of</w:t>
-      </w:r>
-      <w:r>
-        <w:t xml:space="preserve"> breached information as</w:t>
-      </w:r>
-      <w:r>
-        <w:t>:</w:t>
+        <w:t>VA’s Electronic Health Record (EHR), called VistA (Veterans Health Information Syste</w:t>
+      </w:r>
+      <w:r>
+        <w:t>ms and Technology Architecture)</w:t>
+      </w:r>
+      <w:r>
+        <w:t xml:space="preserve"> is the heart, soul, and integral electronic information service essential to the quality of care the VA delivers. </w:t>
+      </w:r>
+    </w:p>
+    <w:p>
+      <w:r>
+        <w:t>A large part of the VA’s health services delivery system relies on its outpatient facilities.  Veterans making use of these services are required to go through a multi-step process:</w:t>
       </w:r>
     </w:p>
     <w:p>
@@ -1186,11 +1356,11 @@
         <w:pStyle w:val="ListParagraph"/>
         <w:numPr>
           <w:ilvl w:val="0"/>
-          <w:numId w:val="2"/>
+          <w:numId w:val="14"/>
         </w:numPr>
       </w:pPr>
       <w:r>
-        <w:t>Real names</w:t>
+        <w:t>Make an appointment via telephone or the VA website</w:t>
       </w:r>
     </w:p>
     <w:p>
@@ -1198,12 +1368,11 @@
         <w:pStyle w:val="ListParagraph"/>
         <w:numPr>
           <w:ilvl w:val="0"/>
-          <w:numId w:val="2"/>
+          <w:numId w:val="14"/>
         </w:numPr>
       </w:pPr>
       <w:r>
-        <w:lastRenderedPageBreak/>
-        <w:t>Birth dates</w:t>
+        <w:t>Show up at the facility and “check-in” at a central location</w:t>
       </w:r>
     </w:p>
     <w:p>
@@ -1211,114 +1380,202 @@
         <w:pStyle w:val="ListParagraph"/>
         <w:numPr>
           <w:ilvl w:val="0"/>
-          <w:numId w:val="2"/>
+          <w:numId w:val="14"/>
         </w:numPr>
       </w:pPr>
       <w:r>
-        <w:t>Government ID numbers (Social Security)</w:t>
-      </w:r>
+        <w:t>Go to the location of their appointment and wait to be called</w:t>
+      </w:r>
+    </w:p>
+    <w:p>
+      <w:r>
+        <w:t xml:space="preserve">This system addressed the second step of that process.  At the moment, veterans can check in two different ways.  All facilities provide a manual system; one in which the veteran interacts with a clerk at a computer terminal.  Some facilities also provide </w:t>
+      </w:r>
+      <w:proofErr w:type="spellStart"/>
+      <w:r>
+        <w:t>checkin</w:t>
+      </w:r>
+      <w:proofErr w:type="spellEnd"/>
+      <w:r>
+        <w:t xml:space="preserve"> kiosks – much like the automated </w:t>
+      </w:r>
+      <w:proofErr w:type="spellStart"/>
+      <w:r>
+        <w:t>checkin</w:t>
+      </w:r>
+      <w:proofErr w:type="spellEnd"/>
+      <w:r>
+        <w:t xml:space="preserve"> devices that airlines operate.</w:t>
+      </w:r>
+      <w:r>
+        <w:t xml:space="preserve">  These systems have high acquisition and operating costs.  They also require regular mechanical maintenance</w:t>
+      </w:r>
+    </w:p>
+    <w:p>
+      <w:r>
+        <w:t>This system will provide a third means for a veteran to check in; one based on a Smartphone application that communicates with the VA’s VistA system via a cloud-resident middle-tier system.</w:t>
+      </w:r>
+    </w:p>
+    <w:p>
+      <w:r>
+        <w:t xml:space="preserve">Much of the VA’s clientele comes from an older generation; veterans of the Viet Nam war or earlier conflicts.  However, after </w:t>
+      </w:r>
+      <w:r>
+        <w:t>more than 10 years of war, the country’s veteran population has skewed much younger.  This younger generation of veterans is tech-savvy and impatient with manual system.</w:t>
+      </w:r>
+    </w:p>
+    <w:p>
+      <w:pPr>
+        <w:rPr>
+          <w:rFonts w:cs="Times New Roman"/>
+        </w:rPr>
+      </w:pPr>
+      <w:r>
+        <w:t xml:space="preserve">The goal of the Veni </w:t>
+      </w:r>
+      <w:proofErr w:type="spellStart"/>
+      <w:r>
+        <w:t>Checkin</w:t>
+      </w:r>
+      <w:proofErr w:type="spellEnd"/>
+      <w:r>
+        <w:t xml:space="preserve"> System isn’t to supplant either of the two existing systems.  Instead, it means to provide a third check in mechanism; one that is both lower cost and capable of improving veteran satisfaction with the VA.</w:t>
+      </w:r>
+    </w:p>
+    <w:p>
+      <w:r>
+        <w:t xml:space="preserve">The system will include </w:t>
+      </w:r>
+      <w:r>
+        <w:t>two</w:t>
+      </w:r>
+      <w:r>
+        <w:t xml:space="preserve"> components: a user interface </w:t>
+      </w:r>
+      <w:r>
+        <w:t xml:space="preserve">in the form of a smartphone app and a cloud-resident </w:t>
+      </w:r>
+      <w:r>
+        <w:t xml:space="preserve">server interface to handle communication between the phone and the VA VistA </w:t>
+      </w:r>
+      <w:r>
+        <w:t xml:space="preserve">EHR system.  In addition, as part of this prototype work, the prototype includes a test-only VistA system containing sanitized data – data with no personal information or protected health information.  </w:t>
+      </w:r>
+    </w:p>
+    <w:p>
+      <w:pPr>
+        <w:rPr>
+          <w:rFonts w:cs="Times New Roman"/>
+        </w:rPr>
+      </w:pPr>
+      <w:r>
+        <w:t xml:space="preserve">The system has been constructed with a mindset to reduce cost, minimize support and implementation. </w:t>
+      </w:r>
+    </w:p>
+    <w:p>
+      <w:pPr>
+        <w:pStyle w:val="Heading1"/>
+      </w:pPr>
+      <w:bookmarkStart w:id="2" w:name="_Toc416299639"/>
+      <w:r>
+        <w:t>Secure</w:t>
+      </w:r>
+      <w:r>
+        <w:t xml:space="preserve"> Design Principals</w:t>
+      </w:r>
+      <w:bookmarkEnd w:id="2"/>
     </w:p>
     <w:p>
       <w:r>
         <w:t xml:space="preserve">The </w:t>
       </w:r>
       <w:r>
-        <w:t>smartphone</w:t>
-      </w:r>
-      <w:r>
-        <w:t xml:space="preserve"> app requires access to</w:t>
-      </w:r>
-      <w:r>
-        <w:t xml:space="preserve"> user data which includes</w:t>
-      </w:r>
-      <w:r>
-        <w:t xml:space="preserve"> real names </w:t>
-      </w:r>
-      <w:r>
-        <w:t>and VA</w:t>
-      </w:r>
-      <w:r>
-        <w:t xml:space="preserve"> appointment data</w:t>
-      </w:r>
-      <w:r>
-        <w:t>.  This information must be protected against mobile device malware and unauthorized access during data transmission.</w:t>
-      </w:r>
-    </w:p>
-    <w:p>
-      <w:r>
-        <w:t xml:space="preserve">The </w:t>
-      </w:r>
-      <w:r>
-        <w:t>smartphone</w:t>
-      </w:r>
-      <w:r>
-        <w:t xml:space="preserve"> app security policy provides for Confidentiality, Integrity, and </w:t>
-      </w:r>
-      <w:r>
-        <w:t>Availability</w:t>
-      </w:r>
-      <w:r>
-        <w:t xml:space="preserve"> of this user data</w:t>
-      </w:r>
-      <w:r>
-        <w:t>:</w:t>
-      </w:r>
-    </w:p>
-    <w:p>
-      <w:pPr>
-        <w:pStyle w:val="ListParagraph"/>
-        <w:numPr>
-          <w:ilvl w:val="0"/>
-          <w:numId w:val="4"/>
-        </w:numPr>
-      </w:pPr>
-      <w:r>
-        <w:t>Confidentiality - user data is NOT disclosed to arbitrary users of the mobile device.</w:t>
-      </w:r>
-    </w:p>
-    <w:p>
-      <w:pPr>
-        <w:pStyle w:val="ListParagraph"/>
-        <w:numPr>
-          <w:ilvl w:val="0"/>
-          <w:numId w:val="4"/>
-        </w:numPr>
-      </w:pPr>
-      <w:r>
-        <w:t>Integrity – user data is NOT modified by arbitrary users of the mobile device.</w:t>
-      </w:r>
-    </w:p>
-    <w:p>
-      <w:pPr>
-        <w:pStyle w:val="ListParagraph"/>
-        <w:numPr>
-          <w:ilvl w:val="0"/>
-          <w:numId w:val="4"/>
-        </w:numPr>
-      </w:pPr>
-      <w:r>
-        <w:t xml:space="preserve">Availability – user data is exchanged with </w:t>
-      </w:r>
-      <w:r>
-        <w:t>VistA</w:t>
-      </w:r>
-      <w:r>
-        <w:t xml:space="preserve"> when </w:t>
-      </w:r>
-      <w:r>
-        <w:t xml:space="preserve">the </w:t>
-      </w:r>
-      <w:r>
-        <w:t>user checks in.</w:t>
+        <w:t>prototype</w:t>
+      </w:r>
+      <w:r>
+        <w:t xml:space="preserve"> includes three</w:t>
+      </w:r>
+      <w:r>
+        <w:t xml:space="preserve"> components: a user interface </w:t>
+      </w:r>
+      <w:r>
+        <w:t>in the form of a smartphone app,</w:t>
+      </w:r>
+      <w:r>
+        <w:t xml:space="preserve"> a cloud server (</w:t>
+      </w:r>
+      <w:r>
+        <w:t>referred to as the ‘</w:t>
+      </w:r>
+      <w:r>
+        <w:t>middle-tier</w:t>
+      </w:r>
+      <w:r>
+        <w:t>’</w:t>
+      </w:r>
+      <w:r>
+        <w:t xml:space="preserve">) to handle communication between the phone and the </w:t>
+      </w:r>
+      <w:r>
+        <w:t xml:space="preserve">test-only </w:t>
+      </w:r>
+      <w:r>
+        <w:t xml:space="preserve">VA VistA </w:t>
+      </w:r>
+      <w:r>
+        <w:t>EHR system</w:t>
+      </w:r>
+      <w:r>
+        <w:t xml:space="preserve">.  </w:t>
+      </w:r>
+      <w:r>
+        <w:t xml:space="preserve">The security policy for the VA </w:t>
+      </w:r>
+      <w:proofErr w:type="spellStart"/>
+      <w:r>
+        <w:t>VistaA</w:t>
+      </w:r>
+      <w:proofErr w:type="spellEnd"/>
+      <w:r>
+        <w:t xml:space="preserve"> database application may be found in the VA Handbook 6500 Risk Management for VA Information Systems, Appendix F VA System Security Controls.  The security policy for the Veni application draws from many topics covered in the Information Security class.</w:t>
       </w:r>
     </w:p>
     <w:p>
       <w:pPr>
         <w:pStyle w:val="Heading2"/>
       </w:pPr>
+      <w:bookmarkStart w:id="3" w:name="_Toc416299640"/>
+      <w:r>
+        <w:lastRenderedPageBreak/>
+        <w:t>Security Policy</w:t>
+      </w:r>
+      <w:bookmarkEnd w:id="3"/>
+    </w:p>
+    <w:p>
+      <w:r>
+        <w:t>The system is designed with the knowledge that it will maintain both “personally identifiable information” (PII) and “protected health information” (PHI).  Both are targets for hackers and information thieves.</w:t>
+      </w:r>
+    </w:p>
+    <w:p>
+      <w:r>
+        <w:t xml:space="preserve">All aspects of the Veni system are designed around the need to protect that information.  This includes minimizing and obfuscating the data stored by the middle tier and transferred between the Smartphone app and the middle tier.  For example, once a session is established, all “key” data transferred between the phone and the server is based on large random numbers unrelated to any user data or to other keys (so as to prevent a malicious user from guessing another user’s key).  </w:t>
+      </w:r>
+      <w:r>
+        <w:t xml:space="preserve">In addition, the system will not store clear-text passwords, instead, it stores salted password hashes.  </w:t>
+      </w:r>
+      <w:r>
+        <w:t>Eventually, the system will include selected encryption (by database column) of important information in the middle tier database.</w:t>
+      </w:r>
+    </w:p>
+    <w:p>
+      <w:pPr>
+        <w:pStyle w:val="Heading2"/>
+      </w:pPr>
+      <w:bookmarkStart w:id="4" w:name="_Toc416299641"/>
       <w:r>
         <w:t>Network Architecture</w:t>
       </w:r>
+      <w:bookmarkEnd w:id="4"/>
     </w:p>
     <w:p>
       <w:r>
@@ -1330,8 +1587,11 @@
         <w:jc w:val="center"/>
       </w:pPr>
       <w:r>
+        <w:rPr>
+          <w:noProof/>
+        </w:rPr>
         <w:drawing>
-          <wp:inline distT="0" distB="0" distL="0" distR="0">
+          <wp:inline distT="0" distB="0" distL="0" distR="0" wp14:anchorId="0A12C7E4" wp14:editId="0D8B337F">
             <wp:extent cx="4145915" cy="3748405"/>
             <wp:effectExtent l="0" t="0" r="0" b="0"/>
             <wp:docPr id="2" name="Picture 2"/>
@@ -1348,7 +1608,7 @@
                     </pic:cNvPicPr>
                   </pic:nvPicPr>
                   <pic:blipFill>
-                    <a:blip r:embed="rId8">
+                    <a:blip r:embed="rId9">
                       <a:extLst>
                         <a:ext uri="{28A0092B-C50C-407E-A947-70E740481C1C}">
                           <a14:useLocalDpi xmlns:a14="http://schemas.microsoft.com/office/drawing/2010/main" val="0"/>
@@ -1381,7 +1641,6 @@
       </w:r>
     </w:p>
     <w:p>
-      <w:bookmarkStart w:id="3" w:name="_Toc415415069"/>
       <w:r>
         <w:t>The VistA system runs on Linux.  Currently both the Veni Application Server and its accompanying database server run Windows Server – mostly for development expediency.</w:t>
       </w:r>
@@ -1396,9 +1655,11 @@
       <w:pPr>
         <w:pStyle w:val="Heading3"/>
       </w:pPr>
+      <w:bookmarkStart w:id="5" w:name="_Toc416299642"/>
       <w:r>
         <w:t>The Smartphone to Veni Link</w:t>
       </w:r>
+      <w:bookmarkEnd w:id="5"/>
     </w:p>
     <w:p>
       <w:r>
@@ -1428,7 +1689,13 @@
         <w:t xml:space="preserve">.  Initially, the only server authentication in the system will be that provided by TLS.  </w:t>
       </w:r>
       <w:r>
-        <w:t xml:space="preserve">However, we may decide to provide the veteran with visible authentication of the server using a system similar to Bank of America’s </w:t>
+        <w:t xml:space="preserve">However, </w:t>
+      </w:r>
+      <w:r>
+        <w:t>this may be upgraded to</w:t>
+      </w:r>
+      <w:r>
+        <w:t xml:space="preserve"> provide the veteran with visible authentication of the server using a system similar to Bank of America’s </w:t>
       </w:r>
       <w:proofErr w:type="spellStart"/>
       <w:r>
@@ -1451,9 +1718,11 @@
       <w:pPr>
         <w:pStyle w:val="Heading3"/>
       </w:pPr>
+      <w:bookmarkStart w:id="6" w:name="_Toc416299643"/>
       <w:r>
         <w:t>Security in the AWS Cloud</w:t>
       </w:r>
+      <w:bookmarkEnd w:id="6"/>
     </w:p>
     <w:p>
       <w:r>
@@ -1511,7 +1780,6 @@
     <w:p>
       <w:pPr>
         <w:pStyle w:val="ListParagraph"/>
-        <w:ind w:left="1440"/>
       </w:pPr>
     </w:p>
     <w:p>
@@ -1562,7 +1830,6 @@
     <w:p>
       <w:pPr>
         <w:pStyle w:val="ListParagraph"/>
-        <w:ind w:left="1440"/>
       </w:pPr>
     </w:p>
     <w:p>
@@ -1574,64 +1841,85 @@
         </w:numPr>
       </w:pPr>
       <w:r>
-        <w:lastRenderedPageBreak/>
         <w:t>The VistA System Security Group</w:t>
       </w:r>
       <w:r>
         <w:br/>
         <w:t>The VistA System Security Group only allows TLS access over port 443.  It does not restrict this by IP address</w:t>
       </w:r>
+      <w:r>
+        <w:t>.  The VistA system’s normal authentication and authorization mechanisms provide an additional layer.</w:t>
+      </w:r>
     </w:p>
     <w:p>
       <w:pPr>
         <w:pStyle w:val="Heading3"/>
       </w:pPr>
-      <w:r>
+      <w:bookmarkStart w:id="7" w:name="_Toc416299644"/>
+      <w:r>
+        <w:lastRenderedPageBreak/>
         <w:t>Additional VistA Security</w:t>
       </w:r>
-    </w:p>
-    <w:p>
-      <w:r>
-        <w:t>The VistA system isn’t designed to be protected by the AWS Security Group mechanisms.  It protects itself beyond using simple SSL/TLS.  In general, only authorize principals can access VistA.  This protection is based on SSH-like key-pairs that are integrated into the authentication protocol.</w:t>
-      </w:r>
-    </w:p>
-    <w:p>
-      <w:r>
-        <w:t>When a user or system authenticates to VistA, a multi-round-trip handshake results in the exchange of a session key using the provide public/private key-pair.  Once the session key is established, all communication is encrypted using that symmetric key (before being transferred using TLS).</w:t>
-      </w:r>
-      <w:bookmarkStart w:id="4" w:name="_GoBack"/>
-      <w:bookmarkEnd w:id="4"/>
+      <w:bookmarkEnd w:id="7"/>
+    </w:p>
+    <w:p>
+      <w:r>
+        <w:t xml:space="preserve">The VistA system isn’t designed to be protected by the AWS Security Group mechanisms.  </w:t>
+      </w:r>
+      <w:r>
+        <w:t xml:space="preserve">The Veni system will communicate with it using a REST-based protocol implemented by </w:t>
+      </w:r>
+      <w:proofErr w:type="gramStart"/>
+      <w:r>
+        <w:t>an</w:t>
+      </w:r>
+      <w:proofErr w:type="gramEnd"/>
+      <w:r>
+        <w:t xml:space="preserve"> EWD.js software server.  That system</w:t>
+      </w:r>
+      <w:r>
+        <w:t xml:space="preserve"> protects itself beyond using simple SSL/TLS.  In general, only authorize principals can access VistA.  This protection is based on SSH-like key-pairs that are integrated into the </w:t>
+      </w:r>
+      <w:r>
+        <w:t xml:space="preserve">EWD </w:t>
+      </w:r>
+      <w:r>
+        <w:t>authentication protocol.</w:t>
+      </w:r>
+    </w:p>
+    <w:p>
+      <w:r>
+        <w:t>When a user or system authenticates to VistA</w:t>
+      </w:r>
+      <w:r>
+        <w:t xml:space="preserve"> via EWD</w:t>
+      </w:r>
+      <w:r>
+        <w:t>, a multi-round-trip handshake results in the exchange of a session key using the provide</w:t>
+      </w:r>
+      <w:r>
+        <w:t>d SSH</w:t>
+      </w:r>
+      <w:r>
+        <w:t xml:space="preserve"> public/private key-pair.  Once the session key is established, all communication is encrypted using that symmetric key (before being transferred using TLS).</w:t>
+      </w:r>
     </w:p>
     <w:p>
       <w:pPr>
         <w:pStyle w:val="Heading2"/>
       </w:pPr>
+      <w:bookmarkStart w:id="8" w:name="_Toc416299645"/>
       <w:r>
         <w:t>Security Mechanisms</w:t>
       </w:r>
-      <w:bookmarkEnd w:id="3"/>
+      <w:bookmarkEnd w:id="8"/>
     </w:p>
     <w:p>
       <w:r>
         <w:t xml:space="preserve">Only </w:t>
       </w:r>
       <w:r>
-        <w:t>an</w:t>
-      </w:r>
-      <w:r>
-        <w:t xml:space="preserve"> </w:t>
-      </w:r>
-      <w:r>
-        <w:t xml:space="preserve">authorized user shall access </w:t>
-      </w:r>
-      <w:r>
-        <w:t>the</w:t>
-      </w:r>
-      <w:r>
-        <w:t>ir</w:t>
-      </w:r>
-      <w:r>
-        <w:t xml:space="preserve"> </w:t>
+        <w:t xml:space="preserve">a veteran with an account can access his or her </w:t>
       </w:r>
       <w:r>
         <w:t>user data.</w:t>
@@ -1640,36 +1928,15 @@
         <w:t xml:space="preserve">  </w:t>
       </w:r>
       <w:r>
-        <w:t xml:space="preserve">The </w:t>
-      </w:r>
-      <w:r>
-        <w:t xml:space="preserve">smartphone </w:t>
-      </w:r>
-      <w:r>
-        <w:t>app uses p</w:t>
-      </w:r>
-      <w:r>
-        <w:t xml:space="preserve">assword hash and </w:t>
-      </w:r>
-      <w:r>
-        <w:t>encryption to enforce the security policy.</w:t>
-      </w:r>
-      <w:r>
-        <w:t xml:space="preserve">  </w:t>
-      </w:r>
-      <w:r>
-        <w:t>User authentication, via</w:t>
-      </w:r>
-      <w:r>
-        <w:t xml:space="preserve"> password, is used to verify the identity of </w:t>
-      </w:r>
-      <w:r>
-        <w:t>users.</w:t>
-      </w:r>
-    </w:p>
-    <w:p>
-      <w:r>
-        <w:t xml:space="preserve">The Transport Layer Security (TLS) protocol is used </w:t>
+        <w:t>The system includes session time-outs on both the client and the server; should a veteran pause too long within the app (or abandon his/her session), a re-authentication will be required.</w:t>
+      </w:r>
+    </w:p>
+    <w:p>
+      <w:r>
+        <w:t>In the eventual system,</w:t>
+      </w:r>
+      <w:r>
+        <w:t xml:space="preserve"> Transport Layer Security (TLS) protocol is used </w:t>
       </w:r>
       <w:r>
         <w:t xml:space="preserve">to authenticate servers </w:t>
@@ -1684,22 +1951,7 @@
         <w:t>Veni</w:t>
       </w:r>
       <w:r>
-        <w:t xml:space="preserve"> middle-tier) </w:t>
-      </w:r>
-      <w:r>
-        <w:t xml:space="preserve">and clients </w:t>
-      </w:r>
-      <w:r>
-        <w:t>(</w:t>
-      </w:r>
-      <w:r>
-        <w:rPr>
-          <w:i/>
-        </w:rPr>
-        <w:t>Veni</w:t>
-      </w:r>
-      <w:r>
-        <w:t xml:space="preserve"> smartphone app), </w:t>
+        <w:t xml:space="preserve"> middle-tier </w:t>
       </w:r>
       <w:r>
         <w:t xml:space="preserve">and to encrypt messages between the authenticated parties.  </w:t>
@@ -1788,55 +2040,16 @@
         <w:t xml:space="preserve"> </w:t>
       </w:r>
       <w:r>
-        <w:t>at a time.  The authorized user only has access to the same user’s data.</w:t>
+        <w:t xml:space="preserve">at a time.  The authorized user only has </w:t>
+      </w:r>
+      <w:r>
+        <w:t>his or her</w:t>
+      </w:r>
+      <w:r>
+        <w:t xml:space="preserve"> data.</w:t>
       </w:r>
       <w:r>
         <w:t xml:space="preserve">  </w:t>
-      </w:r>
-      <w:r>
-        <w:t xml:space="preserve">The </w:t>
-      </w:r>
-      <w:r>
-        <w:t>middle-tier design includes the c</w:t>
-      </w:r>
-      <w:r>
-        <w:t>oncept of a session</w:t>
-      </w:r>
-      <w:r>
-        <w:t xml:space="preserve">.  The </w:t>
-      </w:r>
-      <w:r>
-        <w:t>session</w:t>
-      </w:r>
-      <w:r>
-        <w:t>s</w:t>
-      </w:r>
-      <w:r>
-        <w:t xml:space="preserve"> </w:t>
-      </w:r>
-      <w:r>
-        <w:t>are</w:t>
-      </w:r>
-      <w:r>
-        <w:t xml:space="preserve"> uniquely identified and monitored for </w:t>
-      </w:r>
-      <w:r>
-        <w:t>session expiration</w:t>
-      </w:r>
-      <w:r>
-        <w:t>.  When a session expires, the user is automatically</w:t>
-      </w:r>
-      <w:r>
-        <w:t xml:space="preserve"> log</w:t>
-      </w:r>
-      <w:r>
-        <w:t xml:space="preserve">ged </w:t>
-      </w:r>
-      <w:r>
-        <w:t>off</w:t>
-      </w:r>
-      <w:r>
-        <w:t>.</w:t>
       </w:r>
     </w:p>
     <w:p>
@@ -1866,7 +2079,10 @@
         <w:t>smartphone app does not escalate user p</w:t>
       </w:r>
       <w:r>
-        <w:t xml:space="preserve">rivilege and there is no system administrator. </w:t>
+        <w:t>rivilege and th</w:t>
+      </w:r>
+      <w:r>
+        <w:t>ere is no system administrator role (except via direct-connect mechanisms).</w:t>
       </w:r>
     </w:p>
     <w:p>
@@ -1884,16 +2100,22 @@
         <w:t>Unsuccessful Logon Attempts</w:t>
       </w:r>
       <w:r>
-        <w:t xml:space="preserve"> – the </w:t>
+        <w:t xml:space="preserve"> – </w:t>
+      </w:r>
+      <w:r>
+        <w:t>Both the</w:t>
+      </w:r>
+      <w:r>
+        <w:t xml:space="preserve"> </w:t>
       </w:r>
       <w:r>
         <w:t>smartphone</w:t>
       </w:r>
       <w:r>
-        <w:t xml:space="preserve"> app enforces a limit of consecutive invalid logon attempts by a user during a specified time period and automatically takes action when the maximum number of unsuccessful attempts is exceed</w:t>
-      </w:r>
-      <w:r>
-        <w:t>ed</w:t>
+        <w:t xml:space="preserve"> app </w:t>
+      </w:r>
+      <w:r>
+        <w:t>and the server will provide an “anti-hammering” mechanism to prevent repeated logon attempts – artificial delays are introduced after each unsuccessful logon</w:t>
       </w:r>
       <w:r>
         <w:t>.</w:t>
@@ -1923,19 +2145,16 @@
         <w:t>System Use Notification</w:t>
       </w:r>
       <w:r>
-        <w:t xml:space="preserve"> – the </w:t>
-      </w:r>
-      <w:r>
-        <w:t>smartphone</w:t>
-      </w:r>
-      <w:r>
-        <w:t xml:space="preserve"> app displays to user a system use notification message or banner before granting access to the system that provides privacy and security notices.</w:t>
-      </w:r>
-      <w:r>
-        <w:t xml:space="preserve">  </w:t>
-      </w:r>
-      <w:r>
-        <w:t xml:space="preserve">Currently, the </w:t>
+        <w:t xml:space="preserve"> – </w:t>
+      </w:r>
+      <w:r>
+        <w:t xml:space="preserve"> Users will be shown </w:t>
+      </w:r>
+      <w:r>
+        <w:t>the</w:t>
+      </w:r>
+      <w:r>
+        <w:t xml:space="preserve"> </w:t>
       </w:r>
       <w:r>
         <w:rPr>
@@ -1944,52 +2163,13 @@
         <w:t>Veni</w:t>
       </w:r>
       <w:r>
-        <w:t xml:space="preserve"> system displays</w:t>
-      </w:r>
-      <w:r>
-        <w:t xml:space="preserve"> a</w:t>
-      </w:r>
-      <w:r>
         <w:t xml:space="preserve"> </w:t>
       </w:r>
       <w:r>
-        <w:rPr>
-          <w:i/>
-        </w:rPr>
-        <w:t>lorem ipsum</w:t>
-      </w:r>
-      <w:r>
-        <w:t xml:space="preserve"> </w:t>
-      </w:r>
-      <w:r>
-        <w:t>banner</w:t>
-      </w:r>
-      <w:r>
-        <w:t>.  A fu</w:t>
-      </w:r>
-      <w:r>
-        <w:t xml:space="preserve">ture </w:t>
-      </w:r>
-      <w:r>
-        <w:t>design considerat</w:t>
-      </w:r>
-      <w:r>
-        <w:t>ion is the addition of the</w:t>
-      </w:r>
-      <w:r>
-        <w:t xml:space="preserve"> </w:t>
-      </w:r>
-      <w:r>
-        <w:rPr>
-          <w:i/>
-        </w:rPr>
-        <w:t>Veni</w:t>
-      </w:r>
-      <w:r>
-        <w:t xml:space="preserve"> </w:t>
-      </w:r>
-      <w:r>
-        <w:t>Privacy and Security Policy Notice.</w:t>
+        <w:t>Pri</w:t>
+      </w:r>
+      <w:r>
+        <w:t>vacy and Security Policy Notice on each logon</w:t>
       </w:r>
     </w:p>
     <w:p>
@@ -2004,17 +2184,31 @@
         <w:rPr>
           <w:b/>
         </w:rPr>
-        <w:lastRenderedPageBreak/>
         <w:t>Previous Logon (Access) Notification</w:t>
       </w:r>
       <w:r>
-        <w:t xml:space="preserve"> – the smartphone </w:t>
+        <w:t xml:space="preserve"> – </w:t>
+      </w:r>
+      <w:r>
+        <w:t xml:space="preserve">The </w:t>
+      </w:r>
+      <w:r>
+        <w:t xml:space="preserve">smartphone </w:t>
       </w:r>
       <w:r>
         <w:t>app notifies the user, upon successful logon (access) to the system, of the date and time of</w:t>
       </w:r>
       <w:r>
         <w:t xml:space="preserve"> the last logon (access). </w:t>
+      </w:r>
+      <w:r>
+        <w:t xml:space="preserve"> This can</w:t>
+      </w:r>
+      <w:r>
+        <w:t xml:space="preserve"> help</w:t>
+      </w:r>
+      <w:r>
+        <w:t xml:space="preserve"> identify system breaches</w:t>
       </w:r>
     </w:p>
     <w:p>
@@ -2032,13 +2226,13 @@
         <w:t>Concurrent Session Control</w:t>
       </w:r>
       <w:r>
-        <w:t xml:space="preserve"> – The smartphone app does NOT allow concurrent sessions.  A future design consideration is to limit</w:t>
-      </w:r>
-      <w:r>
-        <w:t xml:space="preserve"> the number of concurrent sessions for each account to a maximum number </w:t>
-      </w:r>
-      <w:r>
-        <w:t xml:space="preserve">of sessions. </w:t>
+        <w:t xml:space="preserve"> – The smartphone app does NOT allow concurrent sessions.  </w:t>
+      </w:r>
+      <w:r>
+        <w:t>In addition, a user can only be accessing the system from a single device at one time.</w:t>
+      </w:r>
+      <w:r>
+        <w:t xml:space="preserve"> </w:t>
       </w:r>
     </w:p>
     <w:p>
@@ -2053,16 +2247,13 @@
         <w:rPr>
           <w:b/>
         </w:rPr>
-        <w:t>Session Lock</w:t>
-      </w:r>
-      <w:r>
-        <w:t xml:space="preserve"> – the middle-tier is stateless and</w:t>
-      </w:r>
-      <w:r>
-        <w:t xml:space="preserve"> </w:t>
-      </w:r>
-      <w:r>
-        <w:t>does NOT provide for session locking/unlocking.   After a period of inactivity, the session is terminated.  The user must reestablish access using username and password.</w:t>
+        <w:t>Session Termination</w:t>
+      </w:r>
+      <w:r>
+        <w:t xml:space="preserve"> – </w:t>
+      </w:r>
+      <w:r>
+        <w:t>Both the smartphone app and the middle-tier server will timeout after a period of inactivity.  Attempts to access the system beyond the timeout will require re-authentication.</w:t>
       </w:r>
     </w:p>
     <w:p>
@@ -2077,37 +2268,13 @@
         <w:rPr>
           <w:b/>
         </w:rPr>
-        <w:t>Session Termination</w:t>
-      </w:r>
-      <w:r>
-        <w:t xml:space="preserve"> – The smartphone </w:t>
-      </w:r>
-      <w:r>
-        <w:t xml:space="preserve">app automatically terminates a user session after defined conditions or trigger events requiring session </w:t>
-      </w:r>
-      <w:r>
-        <w:t>disconnect.</w:t>
-      </w:r>
-      <w:r>
-        <w:t xml:space="preserve">  This t</w:t>
-      </w:r>
-      <w:r>
-        <w:t xml:space="preserve">ermination trigger is no activity between phone and middleware for </w:t>
-      </w:r>
-      <w:r>
-        <w:t>five (</w:t>
-      </w:r>
-      <w:r>
-        <w:t>5</w:t>
-      </w:r>
-      <w:r>
-        <w:t>)</w:t>
-      </w:r>
-      <w:r>
-        <w:t xml:space="preserve"> minutes</w:t>
-      </w:r>
-      <w:r>
-        <w:t>.</w:t>
+        <w:t>Access Control for Mobile Devices</w:t>
+      </w:r>
+      <w:r>
+        <w:t xml:space="preserve"> – </w:t>
+      </w:r>
+      <w:r>
+        <w:t>Other than the veteran’s username, no user information is stored locally on the veteran’s smartphone.</w:t>
       </w:r>
     </w:p>
     <w:p>
@@ -2122,533 +2289,72 @@
         <w:rPr>
           <w:b/>
         </w:rPr>
-        <w:t>Remote Access</w:t>
+        <w:t>Non-Repudiation</w:t>
       </w:r>
       <w:r>
         <w:t xml:space="preserve"> – </w:t>
       </w:r>
       <w:r>
-        <w:t>Today, the middle-tier may</w:t>
-      </w:r>
-      <w:r>
-        <w:t xml:space="preserve"> only be accessed through a</w:t>
-      </w:r>
-      <w:r>
-        <w:t xml:space="preserve"> smartphone</w:t>
-      </w:r>
-      <w:r>
-        <w:t xml:space="preserve">.  </w:t>
-      </w:r>
-      <w:r>
-        <w:t>A f</w:t>
-      </w:r>
-      <w:r>
-        <w:t xml:space="preserve">uture </w:t>
-      </w:r>
-      <w:r>
-        <w:t>design consideration is to provide for website access.</w:t>
-      </w:r>
-    </w:p>
-    <w:p>
-      <w:pPr>
-        <w:pStyle w:val="ListParagraph"/>
-        <w:numPr>
-          <w:ilvl w:val="0"/>
-          <w:numId w:val="9"/>
-        </w:numPr>
-      </w:pPr>
-      <w:r>
-        <w:rPr>
-          <w:b/>
-        </w:rPr>
-        <w:t>Access Control for Mobile Devices</w:t>
-      </w:r>
-      <w:r>
-        <w:t xml:space="preserve"> – </w:t>
-      </w:r>
-      <w:r>
-        <w:t xml:space="preserve">the </w:t>
-      </w:r>
-      <w:r>
-        <w:t>smartphone</w:t>
-      </w:r>
-      <w:r>
-        <w:t xml:space="preserve"> app does not store/transmit VA data.</w:t>
-      </w:r>
-      <w:r>
-        <w:t xml:space="preserve">  </w:t>
-      </w:r>
-      <w:r>
-        <w:t>There i</w:t>
-      </w:r>
-      <w:r>
-        <w:t>s no VA data stored on the Mobile Device.  A future design consideration is</w:t>
-      </w:r>
-      <w:r>
-        <w:t xml:space="preserve"> to provide for device recognition, </w:t>
-      </w:r>
-      <w:r>
-        <w:t>security questions,</w:t>
-      </w:r>
-      <w:r>
-        <w:t xml:space="preserve"> and a security image for middle-tier assurance.</w:t>
-      </w:r>
-    </w:p>
-    <w:p>
-      <w:pPr>
-        <w:pStyle w:val="ListParagraph"/>
-        <w:numPr>
-          <w:ilvl w:val="0"/>
-          <w:numId w:val="9"/>
-        </w:numPr>
-      </w:pPr>
-      <w:r>
-        <w:rPr>
-          <w:b/>
-        </w:rPr>
-        <w:t>Non-Repudiation</w:t>
-      </w:r>
-      <w:r>
-        <w:t xml:space="preserve"> – the smartphone app does NOT create user appointments.  </w:t>
-      </w:r>
-      <w:r>
-        <w:t>The middle-tier downloads new appointments and checks the status (changed or cancelled) of existing appoints for the user each time the user logs in.</w:t>
-      </w:r>
-      <w:r>
-        <w:t xml:space="preserve"> The</w:t>
-      </w:r>
-      <w:r>
-        <w:t xml:space="preserve"> </w:t>
-      </w:r>
-      <w:r>
-        <w:t xml:space="preserve">Veni </w:t>
-      </w:r>
-      <w:r>
-        <w:t>“Check</w:t>
-      </w:r>
-      <w:r>
-        <w:t>-</w:t>
-      </w:r>
-      <w:r>
-        <w:t>in”</w:t>
-      </w:r>
-      <w:r>
-        <w:t xml:space="preserve"> feature invokes the mobile device to </w:t>
-      </w:r>
-      <w:r>
-        <w:t>request</w:t>
-      </w:r>
-      <w:r>
-        <w:t xml:space="preserve"> GPS location </w:t>
-      </w:r>
-      <w:r>
-        <w:t>which is then sent to the</w:t>
-      </w:r>
-      <w:r>
-        <w:t xml:space="preserve"> middle-</w:t>
-      </w:r>
-      <w:r>
-        <w:t xml:space="preserve">tier. </w:t>
-      </w:r>
-      <w:r>
-        <w:t xml:space="preserve"> If the user is within </w:t>
-      </w:r>
-      <w:r>
-        <w:t xml:space="preserve">the appointment’s </w:t>
-      </w:r>
-      <w:r>
-        <w:t>spa</w:t>
-      </w:r>
-      <w:r>
-        <w:t>t</w:t>
-      </w:r>
-      <w:r>
-        <w:t>ial and temporal boundaries</w:t>
-      </w:r>
-      <w:r>
-        <w:t xml:space="preserve"> (e.g. </w:t>
-      </w:r>
-      <w:r>
-        <w:t xml:space="preserve">proximity to </w:t>
-      </w:r>
-      <w:r>
-        <w:t>the facility a</w:t>
-      </w:r>
-      <w:r>
-        <w:t>nd 30 minut</w:t>
-      </w:r>
-      <w:r>
-        <w:t>es before scheduled</w:t>
-      </w:r>
-      <w:r>
-        <w:t xml:space="preserve"> time</w:t>
-      </w:r>
-      <w:r>
-        <w:t xml:space="preserve">), the smartphone app displays instructions on how to proceed.  In the event of a technical failure or malfunction, the user may be instructed to </w:t>
-      </w:r>
-      <w:r>
-        <w:t>find</w:t>
-      </w:r>
-      <w:r>
-        <w:t xml:space="preserve"> a real person for further assistance</w:t>
-      </w:r>
-      <w:r>
-        <w:t xml:space="preserve">.  </w:t>
-      </w:r>
-    </w:p>
-    <w:p/>
-    <w:p>
-      <w:pPr>
-        <w:pStyle w:val="Heading2"/>
-      </w:pPr>
-      <w:bookmarkStart w:id="5" w:name="_Toc415415070"/>
-      <w:r>
-        <w:t>Access Control</w:t>
-      </w:r>
-      <w:bookmarkEnd w:id="5"/>
-    </w:p>
-    <w:p>
-      <w:pPr>
-        <w:rPr>
-          <w:noProof/>
-        </w:rPr>
-      </w:pPr>
-    </w:p>
-    <w:p>
-      <w:pPr>
-        <w:keepNext/>
-        <w:jc w:val="center"/>
-      </w:pPr>
-      <w:r>
-        <w:rPr>
-          <w:noProof/>
-        </w:rPr>
-        <w:drawing>
-          <wp:inline distT="0" distB="0" distL="0" distR="0" wp14:anchorId="6193D06A" wp14:editId="7EAF5543">
-            <wp:extent cx="3848100" cy="542925"/>
-            <wp:effectExtent l="0" t="0" r="0" b="9525"/>
-            <wp:docPr id="1" name="Picture 1"/>
-            <wp:cNvGraphicFramePr>
-              <a:graphicFrameLocks xmlns:a="http://schemas.openxmlformats.org/drawingml/2006/main" noChangeAspect="1"/>
-            </wp:cNvGraphicFramePr>
-            <a:graphic xmlns:a="http://schemas.openxmlformats.org/drawingml/2006/main">
-              <a:graphicData uri="http://schemas.openxmlformats.org/drawingml/2006/picture">
-                <pic:pic xmlns:pic="http://schemas.openxmlformats.org/drawingml/2006/picture">
-                  <pic:nvPicPr>
-                    <pic:cNvPr id="0" name=""/>
-                    <pic:cNvPicPr/>
-                  </pic:nvPicPr>
-                  <pic:blipFill rotWithShape="1">
-                    <a:blip r:embed="rId9"/>
-                    <a:srcRect l="16185" t="59578" r="19071" b="24173"/>
-                    <a:stretch/>
-                  </pic:blipFill>
-                  <pic:spPr bwMode="auto">
-                    <a:xfrm>
-                      <a:off x="0" y="0"/>
-                      <a:ext cx="3848100" cy="542925"/>
-                    </a:xfrm>
-                    <a:prstGeom prst="rect">
-                      <a:avLst/>
-                    </a:prstGeom>
-                    <a:ln>
-                      <a:noFill/>
-                    </a:ln>
-                    <a:extLst>
-                      <a:ext uri="{53640926-AAD7-44D8-BBD7-CCE9431645EC}">
-                        <a14:shadowObscured xmlns:a14="http://schemas.microsoft.com/office/drawing/2010/main"/>
-                      </a:ext>
-                    </a:extLst>
-                  </pic:spPr>
-                </pic:pic>
-              </a:graphicData>
-            </a:graphic>
-          </wp:inline>
-        </w:drawing>
-      </w:r>
-    </w:p>
-    <w:p>
-      <w:pPr>
-        <w:pStyle w:val="Caption"/>
-        <w:jc w:val="center"/>
-        <w:rPr>
-          <w:color w:val="auto"/>
-        </w:rPr>
-      </w:pPr>
-      <w:r>
-        <w:rPr>
-          <w:color w:val="auto"/>
-        </w:rPr>
-        <w:t xml:space="preserve">Figure </w:t>
-      </w:r>
-      <w:r>
-        <w:rPr>
-          <w:color w:val="auto"/>
-        </w:rPr>
-        <w:fldChar w:fldCharType="begin"/>
-      </w:r>
-      <w:r>
-        <w:rPr>
-          <w:color w:val="auto"/>
-        </w:rPr>
-        <w:instrText xml:space="preserve"> SEQ Figure \* ARABIC </w:instrText>
-      </w:r>
-      <w:r>
-        <w:rPr>
-          <w:color w:val="auto"/>
-        </w:rPr>
-        <w:fldChar w:fldCharType="separate"/>
-      </w:r>
-      <w:r>
-        <w:rPr>
-          <w:noProof/>
-          <w:color w:val="auto"/>
-        </w:rPr>
-        <w:t>1</w:t>
-      </w:r>
-      <w:r>
-        <w:rPr>
-          <w:color w:val="auto"/>
-        </w:rPr>
-        <w:fldChar w:fldCharType="end"/>
-      </w:r>
-      <w:r>
-        <w:rPr>
-          <w:color w:val="auto"/>
-        </w:rPr>
-        <w:t xml:space="preserve"> Access Control </w:t>
-      </w:r>
-      <w:r>
-        <w:rPr>
-          <w:color w:val="auto"/>
-        </w:rPr>
-        <w:t>Model</w:t>
-      </w:r>
-    </w:p>
-    <w:p>
-      <w:r>
-        <w:t xml:space="preserve">Lampson’s Access Control Model “suggests that there is an active subject requiring access to a passive object to perform some specific access operation.  A reference monitor grants or denies access.” </w:t>
-      </w:r>
-    </w:p>
-    <w:p>
-      <w:r>
-        <w:t xml:space="preserve">For the </w:t>
-      </w:r>
-      <w:r>
-        <w:rPr>
-          <w:i/>
-        </w:rPr>
-        <w:t>Veni</w:t>
-      </w:r>
-      <w:r>
-        <w:t xml:space="preserve"> </w:t>
-      </w:r>
-      <w:r>
-        <w:t xml:space="preserve">smartphone app, the </w:t>
-      </w:r>
-      <w:r>
-        <w:t xml:space="preserve">active </w:t>
-      </w:r>
-      <w:r>
-        <w:rPr>
-          <w:b/>
-        </w:rPr>
-        <w:t>subject</w:t>
-      </w:r>
-      <w:r>
-        <w:t xml:space="preserve"> is the user or s</w:t>
-      </w:r>
-      <w:r>
-        <w:t xml:space="preserve">martphone app component.  The </w:t>
-      </w:r>
-      <w:r>
-        <w:t>user</w:t>
-      </w:r>
-      <w:r>
-        <w:t xml:space="preserve"> has a username and password</w:t>
-      </w:r>
-      <w:r>
-        <w:t xml:space="preserve">.  </w:t>
-      </w:r>
-      <w:r>
-        <w:t xml:space="preserve">  The passive </w:t>
-      </w:r>
-      <w:r>
-        <w:rPr>
-          <w:b/>
-        </w:rPr>
-        <w:t>object</w:t>
-      </w:r>
-      <w:r>
-        <w:t xml:space="preserve"> is the VistA </w:t>
-      </w:r>
-      <w:r>
-        <w:t xml:space="preserve">appointments, updates, reminders, and confirmations.   </w:t>
-      </w:r>
+        <w:t xml:space="preserve">The main purpose of this system is to allow a veteran to </w:t>
+      </w:r>
+      <w:proofErr w:type="spellStart"/>
+      <w:r>
+        <w:t>checkin</w:t>
+      </w:r>
+      <w:proofErr w:type="spellEnd"/>
+      <w:r>
+        <w:t xml:space="preserve"> at a VA health facility.  The GPS (and the phone’s location services) in the veteran’s phone are used to </w:t>
+      </w:r>
+      <w:r>
+        <w:lastRenderedPageBreak/>
+        <w:t xml:space="preserve">verify that the veteran is, in fact, at the facility at the time of the </w:t>
+      </w:r>
+      <w:proofErr w:type="spellStart"/>
+      <w:r>
+        <w:t>checkin</w:t>
+      </w:r>
+      <w:proofErr w:type="spellEnd"/>
+      <w:r>
+        <w:t xml:space="preserve"> operation.  A record of the time and location of the </w:t>
+      </w:r>
+      <w:proofErr w:type="spellStart"/>
+      <w:r>
+        <w:t>checkin</w:t>
+      </w:r>
+      <w:proofErr w:type="spellEnd"/>
+      <w:r>
+        <w:t xml:space="preserve"> transaction is recorded in the middle tier system to prove that the veteran was at the facility and did, in fact, check in.</w:t>
+      </w:r>
+    </w:p>
+    <w:p>
+      <w:pPr>
+        <w:pStyle w:val="Heading1"/>
+      </w:pPr>
+      <w:bookmarkStart w:id="9" w:name="_Toc416299646"/>
+      <w:r>
+        <w:t>Security Tools</w:t>
+      </w:r>
+      <w:bookmarkEnd w:id="9"/>
+    </w:p>
+    <w:p>
+      <w:pPr>
+        <w:rPr>
+          <w:color w:val="808080" w:themeColor="background1" w:themeShade="80"/>
+        </w:rPr>
+      </w:pPr>
       <w:r>
         <w:t xml:space="preserve">The </w:t>
       </w:r>
       <w:r>
-        <w:rPr>
-          <w:b/>
-        </w:rPr>
-        <w:t>reference monitor</w:t>
-      </w:r>
-      <w:r>
-        <w:t xml:space="preserve"> is the middle-tier component.    The middle-tier stores the HMAC password and generates GUID like session identifiers to authenticate access requests.  </w:t>
-      </w:r>
-      <w:r>
-        <w:t xml:space="preserve">The transport </w:t>
-      </w:r>
-      <w:r>
-        <w:lastRenderedPageBreak/>
-        <w:t>protocol is TLS which authenticates the subject, reference monitor, and the object.  TLS also prevents “man –in-the-middle attacks”.</w:t>
-      </w:r>
-      <w:r>
-        <w:t xml:space="preserve">  </w:t>
-      </w:r>
-    </w:p>
-    <w:p/>
-    <w:p>
-      <w:pPr>
-        <w:pStyle w:val="Heading3"/>
-      </w:pPr>
-      <w:bookmarkStart w:id="6" w:name="_Toc415415071"/>
-      <w:r>
-        <w:t>Other Access Control</w:t>
-      </w:r>
-      <w:r>
-        <w:t xml:space="preserve"> Methods</w:t>
-      </w:r>
-      <w:bookmarkEnd w:id="6"/>
-    </w:p>
-    <w:p>
-      <w:r>
-        <w:t xml:space="preserve">The smartphone </w:t>
-      </w:r>
-      <w:r>
-        <w:t xml:space="preserve">app </w:t>
-      </w:r>
-      <w:r>
-        <w:t xml:space="preserve">executes using </w:t>
-      </w:r>
-      <w:r>
-        <w:t xml:space="preserve">discretionary access </w:t>
-      </w:r>
-      <w:r>
-        <w:t xml:space="preserve">which </w:t>
-      </w:r>
-      <w:r>
-        <w:t>is defined by VistA</w:t>
-      </w:r>
-      <w:r>
-        <w:t>.</w:t>
-      </w:r>
-      <w:r>
-        <w:t xml:space="preserve">  The</w:t>
-      </w:r>
-      <w:r>
-        <w:t xml:space="preserve"> middle-tier has a database to store user information (list of appointments, lis</w:t>
-      </w:r>
-      <w:r>
-        <w:t xml:space="preserve">t of facilities, </w:t>
-      </w:r>
-      <w:r>
-        <w:t>user</w:t>
-      </w:r>
-      <w:r>
-        <w:t xml:space="preserve"> name</w:t>
-      </w:r>
-      <w:r>
-        <w:t xml:space="preserve">, </w:t>
-      </w:r>
-      <w:r>
-        <w:t xml:space="preserve">and </w:t>
-      </w:r>
-      <w:r>
-        <w:t>a cache</w:t>
-      </w:r>
-      <w:r>
-        <w:t>.</w:t>
-      </w:r>
-      <w:r>
-        <w:t xml:space="preserve">) </w:t>
-      </w:r>
-      <w:r>
-        <w:t xml:space="preserve"> Since t</w:t>
-      </w:r>
-      <w:r>
-        <w:t>his middle-tier database contains both Personal Health Information (PHI) and Personally Identifiable Information (PII)</w:t>
-      </w:r>
-      <w:r>
-        <w:t>, a</w:t>
-      </w:r>
-      <w:r>
-        <w:t xml:space="preserve"> f</w:t>
-      </w:r>
-      <w:r>
-        <w:t xml:space="preserve">uture </w:t>
-      </w:r>
-      <w:r>
-        <w:t>design consideration is to encrypt this database.</w:t>
-      </w:r>
-      <w:r>
-        <w:t xml:space="preserve">  The smartphone app uses a username and password for user authentication.  A future design consideration may </w:t>
-      </w:r>
-      <w:r>
-        <w:t>employ</w:t>
-      </w:r>
-      <w:r>
-        <w:t xml:space="preserve"> fingerprint and/or retina scans.</w:t>
-      </w:r>
-    </w:p>
-    <w:p>
-      <w:pPr>
-        <w:pStyle w:val="Heading1"/>
-      </w:pPr>
-      <w:bookmarkStart w:id="7" w:name="_Toc415415072"/>
-      <w:r>
-        <w:t>Security Tools</w:t>
-      </w:r>
-      <w:bookmarkEnd w:id="7"/>
-    </w:p>
-    <w:p>
-      <w:pPr>
-        <w:rPr>
-          <w:color w:val="808080" w:themeColor="background1" w:themeShade="80"/>
-        </w:rPr>
-      </w:pPr>
-      <w:r>
-        <w:t xml:space="preserve">The </w:t>
-      </w:r>
-      <w:r>
         <w:t>smartphone app leverages many o</w:t>
       </w:r>
       <w:r>
-        <w:rPr>
-          <w:rFonts w:eastAsia="Times New Roman" w:cs="Arial"/>
-          <w:color w:val="000000"/>
-          <w:sz w:val="24"/>
-          <w:szCs w:val="23"/>
-        </w:rPr>
         <w:t>pe</w:t>
       </w:r>
       <w:r>
-        <w:rPr>
-          <w:rFonts w:eastAsia="Times New Roman" w:cs="Arial"/>
-          <w:color w:val="000000"/>
-          <w:sz w:val="24"/>
-          <w:szCs w:val="23"/>
-        </w:rPr>
         <w:t>n source tools and technologies</w:t>
       </w:r>
       <w:r>
-        <w:rPr>
-          <w:rFonts w:eastAsia="Times New Roman" w:cs="Arial"/>
-          <w:color w:val="000000"/>
-          <w:sz w:val="24"/>
-          <w:szCs w:val="23"/>
-        </w:rPr>
         <w:t xml:space="preserve"> as well as the corresponding vendor security policies.</w:t>
       </w:r>
     </w:p>
@@ -2659,13 +2365,15 @@
           <w:ilvl w:val="0"/>
           <w:numId w:val="11"/>
         </w:numPr>
-        <w:ind w:left="360"/>
       </w:pPr>
       <w:r>
         <w:t xml:space="preserve">TSL - </w:t>
       </w:r>
       <w:r>
-        <w:t>This ensures the logon details and contents of messages remain encrypted.  This renders intercepted traffic useless to a hacker.</w:t>
+        <w:t>This ensures the logon details and contents</w:t>
+      </w:r>
+      <w:r>
+        <w:t xml:space="preserve"> of messages remain encrypted and provides authentication of the server to the client.</w:t>
       </w:r>
     </w:p>
     <w:p>
@@ -2675,10 +2383,15 @@
           <w:ilvl w:val="0"/>
           <w:numId w:val="11"/>
         </w:numPr>
-        <w:ind w:left="360"/>
-      </w:pPr>
-      <w:r>
-        <w:t>HMAC algorithm to encode passwords</w:t>
+      </w:pPr>
+      <w:r>
+        <w:t xml:space="preserve">Only salted password cryptographic hashes will be kept by the system (using the </w:t>
+      </w:r>
+      <w:r>
+        <w:t>PBKDF2</w:t>
+      </w:r>
+      <w:r>
+        <w:t>/RFC-2898 hashing mechanisms)</w:t>
       </w:r>
     </w:p>
     <w:p>
@@ -2688,7 +2401,6 @@
           <w:ilvl w:val="0"/>
           <w:numId w:val="11"/>
         </w:numPr>
-        <w:ind w:left="360"/>
       </w:pPr>
       <w:r>
         <w:t>Opaque token</w:t>
@@ -2704,11 +2416,11 @@
       <w:pPr>
         <w:pStyle w:val="Heading1"/>
       </w:pPr>
-      <w:bookmarkStart w:id="8" w:name="_Toc415415073"/>
+      <w:bookmarkStart w:id="10" w:name="_Toc416299647"/>
       <w:r>
         <w:t>Test</w:t>
       </w:r>
-      <w:bookmarkEnd w:id="8"/>
+      <w:bookmarkEnd w:id="10"/>
     </w:p>
     <w:p>
       <w:r>
@@ -2745,7 +2457,13 @@
         <w:t>Malware</w:t>
       </w:r>
       <w:r>
-        <w:t xml:space="preserve"> – The smartphone app does not provide for defense against malware.  The recovery mechanism is to uninstall/reinstall the smartphone app.</w:t>
+        <w:t xml:space="preserve"> – The smartphone app</w:t>
+      </w:r>
+      <w:r>
+        <w:t xml:space="preserve"> runs in the security sandbox provided by the Smartphone OS.  The application itself</w:t>
+      </w:r>
+      <w:r>
+        <w:t xml:space="preserve"> does not provide for defense against malware.  The recovery mechanism is to uninstall/reinstall the smartphone app.</w:t>
       </w:r>
     </w:p>
     <w:p>
@@ -2781,7 +2499,7 @@
         <w:t xml:space="preserve">.  A future design consideration is to </w:t>
       </w:r>
       <w:r>
-        <w:t>develop</w:t>
+        <w:t>leverage</w:t>
       </w:r>
       <w:r>
         <w:t xml:space="preserve"> both</w:t>
@@ -2791,6 +2509,9 @@
       </w:r>
       <w:r>
         <w:t xml:space="preserve"> Intrusion Detection System (IDS) and an Intrusion Prevention Systems (IPS).</w:t>
+      </w:r>
+      <w:r>
+        <w:t xml:space="preserve">  The logs will also be obfuscated to prevent PII and PHI leakage.</w:t>
       </w:r>
     </w:p>
     <w:p>
@@ -2814,22 +2535,19 @@
         <w:t xml:space="preserve">ses is a </w:t>
       </w:r>
       <w:r>
-        <w:t>MySQL database</w:t>
+        <w:t>relational</w:t>
+      </w:r>
+      <w:r>
+        <w:t xml:space="preserve"> database</w:t>
       </w:r>
       <w:r>
         <w:t xml:space="preserve"> application</w:t>
       </w:r>
       <w:r>
-        <w:t xml:space="preserve"> and is dependent upon </w:t>
-      </w:r>
-      <w:r>
-        <w:t>the MySQL</w:t>
-      </w:r>
-      <w:r>
         <w:t xml:space="preserve"> </w:t>
       </w:r>
       <w:r>
-        <w:t>Security Guidelines (e.g. do not store plain-text passwords in the database)</w:t>
+        <w:t>uses the security provided by the database system vendor</w:t>
       </w:r>
     </w:p>
     <w:p>
@@ -2889,7 +2607,7 @@
         <w:t xml:space="preserve"> JavaScript</w:t>
       </w:r>
       <w:r>
-        <w:t xml:space="preserve"> which eliminates buffer overflow.  </w:t>
+        <w:t xml:space="preserve"> and the middle-tier uses C#, both of which make buffer overflow, integer overflow and similar vulnerabilities unlikely.</w:t>
       </w:r>
     </w:p>
     <w:p>
@@ -2899,57 +2617,68 @@
           <w:ilvl w:val="0"/>
           <w:numId w:val="12"/>
         </w:numPr>
+        <w:rPr>
+          <w:rStyle w:val="Heading1Char"/>
+        </w:rPr>
       </w:pPr>
       <w:r>
         <w:rPr>
           <w:b/>
         </w:rPr>
+        <w:t xml:space="preserve">Penetration and </w:t>
+      </w:r>
+      <w:r>
+        <w:rPr>
+          <w:b/>
+        </w:rPr>
         <w:t xml:space="preserve">Fuzz Testing </w:t>
       </w:r>
       <w:r>
-        <w:t>– the smartphone app input parameters are tested.</w:t>
-      </w:r>
-    </w:p>
-    <w:p>
-      <w:pPr>
-        <w:ind w:left="360"/>
-        <w:rPr>
-          <w:color w:val="808080" w:themeColor="background1" w:themeShade="80"/>
-        </w:rPr>
-      </w:pPr>
-    </w:p>
-    <w:p>
-      <w:pPr>
+        <w:t xml:space="preserve">– </w:t>
+      </w:r>
+      <w:r>
+        <w:t>The goal is to test the middle tier again</w:t>
+      </w:r>
+      <w:r>
+        <w:t>st possible attacks using malicious inputs to the system.</w:t>
+      </w:r>
+    </w:p>
+    <w:p>
+      <w:bookmarkStart w:id="11" w:name="_Toc416299648"/>
+      <w:r>
         <w:rPr>
           <w:rStyle w:val="Heading1Char"/>
         </w:rPr>
-      </w:pPr>
-      <w:bookmarkStart w:id="9" w:name="_Toc415415074"/>
-    </w:p>
-    <w:p>
-      <w:r>
+        <w:t>Bibliography</w:t>
+      </w:r>
+      <w:bookmarkEnd w:id="11"/>
+      <w:r>
+        <w:t xml:space="preserve"> </w:t>
+      </w:r>
+    </w:p>
+    <w:p>
+      <w:pPr>
+        <w:pStyle w:val="ListParagraph"/>
+        <w:numPr>
+          <w:ilvl w:val="0"/>
+          <w:numId w:val="15"/>
+        </w:numPr>
         <w:rPr>
           <w:rStyle w:val="Heading1Char"/>
         </w:rPr>
-        <w:lastRenderedPageBreak/>
-        <w:t>Bibliography</w:t>
-      </w:r>
-      <w:bookmarkEnd w:id="9"/>
-      <w:r>
-        <w:t xml:space="preserve"> </w:t>
-      </w:r>
-    </w:p>
-    <w:p>
-      <w:pPr>
-        <w:rPr>
-          <w:rStyle w:val="Heading1Char"/>
-        </w:rPr>
       </w:pPr>
       <w:r>
         <w:t>B. Lampson. Protection. ACM Operating System Reviews, 8, 1974</w:t>
       </w:r>
     </w:p>
     <w:p>
+      <w:pPr>
+        <w:pStyle w:val="ListParagraph"/>
+        <w:numPr>
+          <w:ilvl w:val="0"/>
+          <w:numId w:val="15"/>
+        </w:numPr>
+      </w:pPr>
       <w:r>
         <w:t>M. Kantarcioglu.</w:t>
       </w:r>
@@ -2968,6 +2697,11 @@
     </w:p>
     <w:p>
       <w:pPr>
+        <w:pStyle w:val="ListParagraph"/>
+        <w:numPr>
+          <w:ilvl w:val="0"/>
+          <w:numId w:val="15"/>
+        </w:numPr>
         <w:rPr>
           <w:lang w:val="fr-CA"/>
         </w:rPr>
@@ -2991,6 +2725,13 @@
       </w:r>
     </w:p>
     <w:p>
+      <w:pPr>
+        <w:pStyle w:val="ListParagraph"/>
+        <w:numPr>
+          <w:ilvl w:val="0"/>
+          <w:numId w:val="15"/>
+        </w:numPr>
+      </w:pPr>
       <w:r>
         <w:t>"Amazon Web Services: Over</w:t>
       </w:r>
@@ -3008,6 +2749,13 @@
       </w:r>
     </w:p>
     <w:p>
+      <w:pPr>
+        <w:pStyle w:val="ListParagraph"/>
+        <w:numPr>
+          <w:ilvl w:val="0"/>
+          <w:numId w:val="15"/>
+        </w:numPr>
+      </w:pPr>
       <w:r>
         <w:t>"</w:t>
       </w:r>
@@ -3018,15 +2766,14 @@
         <w:t>." MySQL. Oracle, 2015. Web. 29 Mar. 2015.</w:t>
       </w:r>
     </w:p>
-    <w:p/>
-    <w:p/>
-    <w:p/>
     <w:p/>
     <w:sectPr>
       <w:footerReference w:type="default" r:id="rId11"/>
       <w:pgSz w:w="12240" w:h="15840"/>
       <w:pgMar w:top="1440" w:right="1440" w:bottom="1440" w:left="1440" w:header="720" w:footer="720" w:gutter="0"/>
+      <w:pgNumType w:start="0"/>
       <w:cols w:space="720"/>
+      <w:titlePg/>
       <w:docGrid w:linePitch="360"/>
     </w:sectPr>
   </w:body>
@@ -3037,23 +2784,19 @@
 <w:endnotes xmlns:wpc="http://schemas.microsoft.com/office/word/2010/wordprocessingCanvas" xmlns:mc="http://schemas.openxmlformats.org/markup-compatibility/2006" xmlns:o="urn:schemas-microsoft-com:office:office" xmlns:r="http://schemas.openxmlformats.org/officeDocument/2006/relationships" xmlns:m="http://schemas.openxmlformats.org/officeDocument/2006/math" xmlns:v="urn:schemas-microsoft-com:vml" xmlns:wp14="http://schemas.microsoft.com/office/word/2010/wordprocessingDrawing" xmlns:wp="http://schemas.openxmlformats.org/drawingml/2006/wordprocessingDrawing" xmlns:w10="urn:schemas-microsoft-com:office:word" xmlns:w="http://schemas.openxmlformats.org/wordprocessingml/2006/main" xmlns:w14="http://schemas.microsoft.com/office/word/2010/wordml" xmlns:w15="http://schemas.microsoft.com/office/word/2012/wordml" xmlns:wpg="http://schemas.microsoft.com/office/word/2010/wordprocessingGroup" xmlns:wpi="http://schemas.microsoft.com/office/word/2010/wordprocessingInk" xmlns:wne="http://schemas.microsoft.com/office/word/2006/wordml" xmlns:wps="http://schemas.microsoft.com/office/word/2010/wordprocessingShape" mc:Ignorable="w14 w15 wp14">
   <w:endnote w:type="separator" w:id="-1">
     <w:p>
-      <w:pPr>
-        <w:spacing w:after="0" w:line="240" w:lineRule="auto"/>
-      </w:pPr>
       <w:r>
         <w:separator/>
       </w:r>
     </w:p>
+    <w:p/>
   </w:endnote>
   <w:endnote w:type="continuationSeparator" w:id="0">
     <w:p>
-      <w:pPr>
-        <w:spacing w:after="0" w:line="240" w:lineRule="auto"/>
-      </w:pPr>
       <w:r>
         <w:continuationSeparator/>
       </w:r>
     </w:p>
+    <w:p/>
   </w:endnote>
 </w:endnotes>
 </file>
@@ -3077,8 +2820,25 @@
       <w:p>
         <w:pPr>
           <w:pStyle w:val="Footer"/>
-          <w:jc w:val="right"/>
         </w:pPr>
+        <w:r>
+          <w:t xml:space="preserve">Information Security – The Veni </w:t>
+        </w:r>
+        <w:proofErr w:type="spellStart"/>
+        <w:r>
+          <w:t>Checkin</w:t>
+        </w:r>
+        <w:proofErr w:type="spellEnd"/>
+        <w:r>
+          <w:t xml:space="preserve"> System</w:t>
+        </w:r>
+        <w:r>
+          <w:tab/>
+        </w:r>
+        <w:r>
+          <w:tab/>
+          <w:t xml:space="preserve">page </w:t>
+        </w:r>
         <w:r>
           <w:fldChar w:fldCharType="begin"/>
         </w:r>
@@ -3092,7 +2852,7 @@
           <w:rPr>
             <w:noProof/>
           </w:rPr>
-          <w:t>5</w:t>
+          <w:t>6</w:t>
         </w:r>
         <w:r>
           <w:rPr>
@@ -3103,11 +2863,7 @@
       </w:p>
     </w:sdtContent>
   </w:sdt>
-  <w:p>
-    <w:pPr>
-      <w:pStyle w:val="Footer"/>
-    </w:pPr>
-  </w:p>
+  <w:p/>
 </w:ftr>
 </file>
 
@@ -3115,23 +2871,19 @@
 <w:footnotes xmlns:wpc="http://schemas.microsoft.com/office/word/2010/wordprocessingCanvas" xmlns:mc="http://schemas.openxmlformats.org/markup-compatibility/2006" xmlns:o="urn:schemas-microsoft-com:office:office" xmlns:r="http://schemas.openxmlformats.org/officeDocument/2006/relationships" xmlns:m="http://schemas.openxmlformats.org/officeDocument/2006/math" xmlns:v="urn:schemas-microsoft-com:vml" xmlns:wp14="http://schemas.microsoft.com/office/word/2010/wordprocessingDrawing" xmlns:wp="http://schemas.openxmlformats.org/drawingml/2006/wordprocessingDrawing" xmlns:w10="urn:schemas-microsoft-com:office:word" xmlns:w="http://schemas.openxmlformats.org/wordprocessingml/2006/main" xmlns:w14="http://schemas.microsoft.com/office/word/2010/wordml" xmlns:w15="http://schemas.microsoft.com/office/word/2012/wordml" xmlns:wpg="http://schemas.microsoft.com/office/word/2010/wordprocessingGroup" xmlns:wpi="http://schemas.microsoft.com/office/word/2010/wordprocessingInk" xmlns:wne="http://schemas.microsoft.com/office/word/2006/wordml" xmlns:wps="http://schemas.microsoft.com/office/word/2010/wordprocessingShape" mc:Ignorable="w14 w15 wp14">
   <w:footnote w:type="separator" w:id="-1">
     <w:p>
-      <w:pPr>
-        <w:spacing w:after="0" w:line="240" w:lineRule="auto"/>
-      </w:pPr>
       <w:r>
         <w:separator/>
       </w:r>
     </w:p>
+    <w:p/>
   </w:footnote>
   <w:footnote w:type="continuationSeparator" w:id="0">
     <w:p>
-      <w:pPr>
-        <w:spacing w:after="0" w:line="240" w:lineRule="auto"/>
-      </w:pPr>
       <w:r>
         <w:continuationSeparator/>
       </w:r>
     </w:p>
+    <w:p/>
   </w:footnote>
 </w:footnotes>
 </file>
@@ -3657,6 +3409,118 @@
     </w:lvl>
   </w:abstractNum>
   <w:abstractNum w:abstractNumId="5">
+    <w:nsid w:val="33087C5A"/>
+    <w:multiLevelType w:val="hybridMultilevel"/>
+    <w:tmpl w:val="FA9E20D2"/>
+    <w:lvl w:ilvl="0" w:tplc="BD42432A">
+      <w:numFmt w:val="bullet"/>
+      <w:lvlText w:val=""/>
+      <w:lvlJc w:val="left"/>
+      <w:pPr>
+        <w:ind w:left="720" w:hanging="360"/>
+      </w:pPr>
+      <w:rPr>
+        <w:rFonts w:ascii="Symbol" w:eastAsia="Times New Roman" w:hAnsi="Symbol" w:cs="Arial" w:hint="default"/>
+      </w:rPr>
+    </w:lvl>
+    <w:lvl w:ilvl="1" w:tplc="04090003" w:tentative="1">
+      <w:start w:val="1"/>
+      <w:numFmt w:val="bullet"/>
+      <w:lvlText w:val="o"/>
+      <w:lvlJc w:val="left"/>
+      <w:pPr>
+        <w:ind w:left="1440" w:hanging="360"/>
+      </w:pPr>
+      <w:rPr>
+        <w:rFonts w:ascii="Courier New" w:hAnsi="Courier New" w:cs="Courier New" w:hint="default"/>
+      </w:rPr>
+    </w:lvl>
+    <w:lvl w:ilvl="2" w:tplc="04090005" w:tentative="1">
+      <w:start w:val="1"/>
+      <w:numFmt w:val="bullet"/>
+      <w:lvlText w:val=""/>
+      <w:lvlJc w:val="left"/>
+      <w:pPr>
+        <w:ind w:left="2160" w:hanging="360"/>
+      </w:pPr>
+      <w:rPr>
+        <w:rFonts w:ascii="Wingdings" w:hAnsi="Wingdings" w:hint="default"/>
+      </w:rPr>
+    </w:lvl>
+    <w:lvl w:ilvl="3" w:tplc="04090001" w:tentative="1">
+      <w:start w:val="1"/>
+      <w:numFmt w:val="bullet"/>
+      <w:lvlText w:val=""/>
+      <w:lvlJc w:val="left"/>
+      <w:pPr>
+        <w:ind w:left="2880" w:hanging="360"/>
+      </w:pPr>
+      <w:rPr>
+        <w:rFonts w:ascii="Symbol" w:hAnsi="Symbol" w:hint="default"/>
+      </w:rPr>
+    </w:lvl>
+    <w:lvl w:ilvl="4" w:tplc="04090003" w:tentative="1">
+      <w:start w:val="1"/>
+      <w:numFmt w:val="bullet"/>
+      <w:lvlText w:val="o"/>
+      <w:lvlJc w:val="left"/>
+      <w:pPr>
+        <w:ind w:left="3600" w:hanging="360"/>
+      </w:pPr>
+      <w:rPr>
+        <w:rFonts w:ascii="Courier New" w:hAnsi="Courier New" w:cs="Courier New" w:hint="default"/>
+      </w:rPr>
+    </w:lvl>
+    <w:lvl w:ilvl="5" w:tplc="04090005" w:tentative="1">
+      <w:start w:val="1"/>
+      <w:numFmt w:val="bullet"/>
+      <w:lvlText w:val=""/>
+      <w:lvlJc w:val="left"/>
+      <w:pPr>
+        <w:ind w:left="4320" w:hanging="360"/>
+      </w:pPr>
+      <w:rPr>
+        <w:rFonts w:ascii="Wingdings" w:hAnsi="Wingdings" w:hint="default"/>
+      </w:rPr>
+    </w:lvl>
+    <w:lvl w:ilvl="6" w:tplc="04090001" w:tentative="1">
+      <w:start w:val="1"/>
+      <w:numFmt w:val="bullet"/>
+      <w:lvlText w:val=""/>
+      <w:lvlJc w:val="left"/>
+      <w:pPr>
+        <w:ind w:left="5040" w:hanging="360"/>
+      </w:pPr>
+      <w:rPr>
+        <w:rFonts w:ascii="Symbol" w:hAnsi="Symbol" w:hint="default"/>
+      </w:rPr>
+    </w:lvl>
+    <w:lvl w:ilvl="7" w:tplc="04090003" w:tentative="1">
+      <w:start w:val="1"/>
+      <w:numFmt w:val="bullet"/>
+      <w:lvlText w:val="o"/>
+      <w:lvlJc w:val="left"/>
+      <w:pPr>
+        <w:ind w:left="5760" w:hanging="360"/>
+      </w:pPr>
+      <w:rPr>
+        <w:rFonts w:ascii="Courier New" w:hAnsi="Courier New" w:cs="Courier New" w:hint="default"/>
+      </w:rPr>
+    </w:lvl>
+    <w:lvl w:ilvl="8" w:tplc="04090005" w:tentative="1">
+      <w:start w:val="1"/>
+      <w:numFmt w:val="bullet"/>
+      <w:lvlText w:val=""/>
+      <w:lvlJc w:val="left"/>
+      <w:pPr>
+        <w:ind w:left="6480" w:hanging="360"/>
+      </w:pPr>
+      <w:rPr>
+        <w:rFonts w:ascii="Wingdings" w:hAnsi="Wingdings" w:hint="default"/>
+      </w:rPr>
+    </w:lvl>
+  </w:abstractNum>
+  <w:abstractNum w:abstractNumId="6">
     <w:nsid w:val="367D0968"/>
     <w:multiLevelType w:val="hybridMultilevel"/>
     <w:tmpl w:val="31AC2102"/>
@@ -3769,7 +3633,7 @@
       </w:rPr>
     </w:lvl>
   </w:abstractNum>
-  <w:abstractNum w:abstractNumId="6">
+  <w:abstractNum w:abstractNumId="7">
     <w:nsid w:val="41A52103"/>
     <w:multiLevelType w:val="hybridMultilevel"/>
     <w:tmpl w:val="7876A876"/>
@@ -3882,7 +3746,7 @@
       </w:rPr>
     </w:lvl>
   </w:abstractNum>
-  <w:abstractNum w:abstractNumId="7">
+  <w:abstractNum w:abstractNumId="8">
     <w:nsid w:val="48F76A55"/>
     <w:multiLevelType w:val="hybridMultilevel"/>
     <w:tmpl w:val="32AA24CE"/>
@@ -3968,7 +3832,7 @@
       </w:pPr>
     </w:lvl>
   </w:abstractNum>
-  <w:abstractNum w:abstractNumId="8">
+  <w:abstractNum w:abstractNumId="9">
     <w:nsid w:val="576C24D9"/>
     <w:multiLevelType w:val="hybridMultilevel"/>
     <w:tmpl w:val="87F067B8"/>
@@ -4081,7 +3945,119 @@
       </w:rPr>
     </w:lvl>
   </w:abstractNum>
-  <w:abstractNum w:abstractNumId="9">
+  <w:abstractNum w:abstractNumId="10">
+    <w:nsid w:val="583812EF"/>
+    <w:multiLevelType w:val="hybridMultilevel"/>
+    <w:tmpl w:val="F8EC3F7A"/>
+    <w:lvl w:ilvl="0" w:tplc="BD42432A">
+      <w:numFmt w:val="bullet"/>
+      <w:lvlText w:val=""/>
+      <w:lvlJc w:val="left"/>
+      <w:pPr>
+        <w:ind w:left="720" w:hanging="360"/>
+      </w:pPr>
+      <w:rPr>
+        <w:rFonts w:ascii="Symbol" w:eastAsia="Times New Roman" w:hAnsi="Symbol" w:cs="Arial" w:hint="default"/>
+      </w:rPr>
+    </w:lvl>
+    <w:lvl w:ilvl="1" w:tplc="04090003" w:tentative="1">
+      <w:start w:val="1"/>
+      <w:numFmt w:val="bullet"/>
+      <w:lvlText w:val="o"/>
+      <w:lvlJc w:val="left"/>
+      <w:pPr>
+        <w:ind w:left="1440" w:hanging="360"/>
+      </w:pPr>
+      <w:rPr>
+        <w:rFonts w:ascii="Courier New" w:hAnsi="Courier New" w:cs="Courier New" w:hint="default"/>
+      </w:rPr>
+    </w:lvl>
+    <w:lvl w:ilvl="2" w:tplc="04090005" w:tentative="1">
+      <w:start w:val="1"/>
+      <w:numFmt w:val="bullet"/>
+      <w:lvlText w:val=""/>
+      <w:lvlJc w:val="left"/>
+      <w:pPr>
+        <w:ind w:left="2160" w:hanging="360"/>
+      </w:pPr>
+      <w:rPr>
+        <w:rFonts w:ascii="Wingdings" w:hAnsi="Wingdings" w:hint="default"/>
+      </w:rPr>
+    </w:lvl>
+    <w:lvl w:ilvl="3" w:tplc="04090001" w:tentative="1">
+      <w:start w:val="1"/>
+      <w:numFmt w:val="bullet"/>
+      <w:lvlText w:val=""/>
+      <w:lvlJc w:val="left"/>
+      <w:pPr>
+        <w:ind w:left="2880" w:hanging="360"/>
+      </w:pPr>
+      <w:rPr>
+        <w:rFonts w:ascii="Symbol" w:hAnsi="Symbol" w:hint="default"/>
+      </w:rPr>
+    </w:lvl>
+    <w:lvl w:ilvl="4" w:tplc="04090003" w:tentative="1">
+      <w:start w:val="1"/>
+      <w:numFmt w:val="bullet"/>
+      <w:lvlText w:val="o"/>
+      <w:lvlJc w:val="left"/>
+      <w:pPr>
+        <w:ind w:left="3600" w:hanging="360"/>
+      </w:pPr>
+      <w:rPr>
+        <w:rFonts w:ascii="Courier New" w:hAnsi="Courier New" w:cs="Courier New" w:hint="default"/>
+      </w:rPr>
+    </w:lvl>
+    <w:lvl w:ilvl="5" w:tplc="04090005" w:tentative="1">
+      <w:start w:val="1"/>
+      <w:numFmt w:val="bullet"/>
+      <w:lvlText w:val=""/>
+      <w:lvlJc w:val="left"/>
+      <w:pPr>
+        <w:ind w:left="4320" w:hanging="360"/>
+      </w:pPr>
+      <w:rPr>
+        <w:rFonts w:ascii="Wingdings" w:hAnsi="Wingdings" w:hint="default"/>
+      </w:rPr>
+    </w:lvl>
+    <w:lvl w:ilvl="6" w:tplc="04090001" w:tentative="1">
+      <w:start w:val="1"/>
+      <w:numFmt w:val="bullet"/>
+      <w:lvlText w:val=""/>
+      <w:lvlJc w:val="left"/>
+      <w:pPr>
+        <w:ind w:left="5040" w:hanging="360"/>
+      </w:pPr>
+      <w:rPr>
+        <w:rFonts w:ascii="Symbol" w:hAnsi="Symbol" w:hint="default"/>
+      </w:rPr>
+    </w:lvl>
+    <w:lvl w:ilvl="7" w:tplc="04090003" w:tentative="1">
+      <w:start w:val="1"/>
+      <w:numFmt w:val="bullet"/>
+      <w:lvlText w:val="o"/>
+      <w:lvlJc w:val="left"/>
+      <w:pPr>
+        <w:ind w:left="5760" w:hanging="360"/>
+      </w:pPr>
+      <w:rPr>
+        <w:rFonts w:ascii="Courier New" w:hAnsi="Courier New" w:cs="Courier New" w:hint="default"/>
+      </w:rPr>
+    </w:lvl>
+    <w:lvl w:ilvl="8" w:tplc="04090005" w:tentative="1">
+      <w:start w:val="1"/>
+      <w:numFmt w:val="bullet"/>
+      <w:lvlText w:val=""/>
+      <w:lvlJc w:val="left"/>
+      <w:pPr>
+        <w:ind w:left="6480" w:hanging="360"/>
+      </w:pPr>
+      <w:rPr>
+        <w:rFonts w:ascii="Wingdings" w:hAnsi="Wingdings" w:hint="default"/>
+      </w:rPr>
+    </w:lvl>
+  </w:abstractNum>
+  <w:abstractNum w:abstractNumId="11">
     <w:nsid w:val="652037C0"/>
     <w:multiLevelType w:val="hybridMultilevel"/>
     <w:tmpl w:val="18F4A70A"/>
@@ -4167,7 +4143,7 @@
       </w:pPr>
     </w:lvl>
   </w:abstractNum>
-  <w:abstractNum w:abstractNumId="10">
+  <w:abstractNum w:abstractNumId="12">
     <w:nsid w:val="652174CF"/>
     <w:multiLevelType w:val="hybridMultilevel"/>
     <w:tmpl w:val="584E1C10"/>
@@ -4280,7 +4256,7 @@
       </w:rPr>
     </w:lvl>
   </w:abstractNum>
-  <w:abstractNum w:abstractNumId="11">
+  <w:abstractNum w:abstractNumId="13">
     <w:nsid w:val="705A7A98"/>
     <w:multiLevelType w:val="hybridMultilevel"/>
     <w:tmpl w:val="E1D69306"/>
@@ -4366,7 +4342,7 @@
       </w:pPr>
     </w:lvl>
   </w:abstractNum>
-  <w:abstractNum w:abstractNumId="12">
+  <w:abstractNum w:abstractNumId="14">
     <w:nsid w:val="76E44A33"/>
     <w:multiLevelType w:val="hybridMultilevel"/>
     <w:tmpl w:val="6B3C7656"/>
@@ -4462,37 +4438,43 @@
     <w:abstractNumId w:val="4"/>
   </w:num>
   <w:num w:numId="3">
+    <w:abstractNumId w:val="13"/>
+  </w:num>
+  <w:num w:numId="4">
+    <w:abstractNumId w:val="6"/>
+  </w:num>
+  <w:num w:numId="5">
+    <w:abstractNumId w:val="8"/>
+  </w:num>
+  <w:num w:numId="6">
     <w:abstractNumId w:val="11"/>
   </w:num>
-  <w:num w:numId="4">
-    <w:abstractNumId w:val="5"/>
-  </w:num>
-  <w:num w:numId="5">
-    <w:abstractNumId w:val="7"/>
-  </w:num>
-  <w:num w:numId="6">
+  <w:num w:numId="7">
     <w:abstractNumId w:val="9"/>
-  </w:num>
-  <w:num w:numId="7">
-    <w:abstractNumId w:val="8"/>
   </w:num>
   <w:num w:numId="8">
     <w:abstractNumId w:val="2"/>
   </w:num>
   <w:num w:numId="9">
-    <w:abstractNumId w:val="10"/>
+    <w:abstractNumId w:val="12"/>
   </w:num>
   <w:num w:numId="10">
     <w:abstractNumId w:val="1"/>
   </w:num>
   <w:num w:numId="11">
-    <w:abstractNumId w:val="6"/>
+    <w:abstractNumId w:val="7"/>
   </w:num>
   <w:num w:numId="12">
     <w:abstractNumId w:val="0"/>
   </w:num>
   <w:num w:numId="13">
-    <w:abstractNumId w:val="12"/>
+    <w:abstractNumId w:val="14"/>
+  </w:num>
+  <w:num w:numId="14">
+    <w:abstractNumId w:val="5"/>
+  </w:num>
+  <w:num w:numId="15">
+    <w:abstractNumId w:val="10"/>
   </w:num>
 </w:numbering>
 </file>
@@ -4890,6 +4872,14 @@
   <w:style w:type="paragraph" w:default="1" w:styleId="Normal">
     <w:name w:val="Normal"/>
     <w:qFormat/>
+    <w:rsid w:val="00755873"/>
+    <w:pPr>
+      <w:spacing w:before="140" w:after="160" w:line="240" w:lineRule="auto"/>
+    </w:pPr>
+    <w:rPr>
+      <w:rFonts w:eastAsia="Times New Roman" w:cs="Arial"/>
+      <w:color w:val="000000"/>
+    </w:rPr>
   </w:style>
   <w:style w:type="paragraph" w:styleId="Heading1">
     <w:name w:val="heading 1"/>
@@ -4963,7 +4953,6 @@
   <w:style w:type="character" w:default="1" w:styleId="DefaultParagraphFont">
     <w:name w:val="Default Paragraph Font"/>
     <w:uiPriority w:val="1"/>
-    <w:semiHidden/>
     <w:unhideWhenUsed/>
   </w:style>
   <w:style w:type="table" w:default="1" w:styleId="TableNormal">
@@ -5040,7 +5029,7 @@
       <w:pBdr>
         <w:bottom w:val="single" w:sz="8" w:space="4" w:color="4F81BD" w:themeColor="accent1"/>
       </w:pBdr>
-      <w:spacing w:after="300" w:line="240" w:lineRule="auto"/>
+      <w:spacing w:after="300"/>
       <w:contextualSpacing/>
     </w:pPr>
     <w:rPr>
@@ -5148,7 +5137,7 @@
     <w:unhideWhenUsed/>
     <w:rsid w:val="00061A1D"/>
     <w:pPr>
-      <w:spacing w:after="0" w:line="240" w:lineRule="auto"/>
+      <w:spacing w:after="0"/>
     </w:pPr>
     <w:rPr>
       <w:rFonts w:ascii="Tahoma" w:hAnsi="Tahoma" w:cs="Tahoma"/>
@@ -5181,7 +5170,7 @@
         <w:tab w:val="center" w:pos="4680"/>
         <w:tab w:val="right" w:pos="9360"/>
       </w:tabs>
-      <w:spacing w:after="0" w:line="240" w:lineRule="auto"/>
+      <w:spacing w:after="0"/>
     </w:pPr>
   </w:style>
   <w:style w:type="character" w:customStyle="1" w:styleId="HeaderChar">
@@ -5203,7 +5192,7 @@
         <w:tab w:val="center" w:pos="4680"/>
         <w:tab w:val="right" w:pos="9360"/>
       </w:tabs>
-      <w:spacing w:after="0" w:line="240" w:lineRule="auto"/>
+      <w:spacing w:after="0"/>
     </w:pPr>
   </w:style>
   <w:style w:type="character" w:customStyle="1" w:styleId="FooterChar">
@@ -5221,9 +5210,6 @@
     <w:unhideWhenUsed/>
     <w:qFormat/>
     <w:rsid w:val="00181805"/>
-    <w:pPr>
-      <w:spacing w:line="240" w:lineRule="auto"/>
-    </w:pPr>
     <w:rPr>
       <w:b/>
       <w:bCs/>
@@ -5551,7 +5537,7 @@
 </file>
 
 <file path=customXml/itemProps1.xml><?xml version="1.0" encoding="utf-8"?>
-<ds:datastoreItem xmlns:ds="http://schemas.openxmlformats.org/officeDocument/2006/customXml" ds:itemID="{48AF365F-6757-4FD0-8BEA-BD85AFD3C9BA}">
+<ds:datastoreItem xmlns:ds="http://schemas.openxmlformats.org/officeDocument/2006/customXml" ds:itemID="{FCA2BD08-D8CA-480B-B4DA-7765227E2A63}">
   <ds:schemaRefs>
     <ds:schemaRef ds:uri="http://schemas.openxmlformats.org/officeDocument/2006/bibliography"/>
   </ds:schemaRefs>

</xml_diff>